<commit_message>
feat: 3 trabalhos entregues 25/10, D5-U3, D6-PROJETO-EXTENSAO, D3-U2
</commit_message>
<xml_diff>
--- a/semestre-1/disciplina-5-banco-de-dados-em-nuvem/trabalhos/feitos/S1-D5-U3-A3-mongodb-trabalho.docx
+++ b/semestre-1/disciplina-5-banco-de-dados-em-nuvem/trabalhos/feitos/S1-D5-U3-A3-mongodb-trabalho.docx
@@ -2108,7 +2108,7 @@
                                 <w:color w:val="000000"/>
                                 <w:szCs w:val="20"/>
                               </w:rPr>
-                              <w:t xml:space="preserve">Professora: </w:t>
+                              <w:t xml:space="preserve">Professor: </w:t>
                             </w:r>
                             <w:r>
                               <w:rPr>
@@ -2218,7 +2218,7 @@
                           <w:color w:val="000000"/>
                           <w:szCs w:val="20"/>
                         </w:rPr>
-                        <w:t xml:space="preserve">Professora: </w:t>
+                        <w:t xml:space="preserve">Professor: </w:t>
                       </w:r>
                       <w:r>
                         <w:rPr>
@@ -2330,15 +2330,7 @@
               <w:rFonts w:cs="Arial"/>
               <w:webHidden/>
             </w:rPr>
-            <w:instrText xml:space="preserve"> TOC \z \o "1-1" \t "heading 2,1,heading 3,1,heading </w:instrText>
-          </w:r>
-          <w:r>
-            <w:rPr>
-              <w:rStyle w:val="Vnculodendice"/>
-              <w:rFonts w:cs="Arial"/>
-              <w:webHidden/>
-            </w:rPr>
-            <w:instrText>4,1,heading 5,1,heading 6,1,Titulo Apêndice e Anexo,1" \h</w:instrText>
+            <w:instrText xml:space="preserve"> TOC \z \o "1-1" \t "heading 2,1,heading 3,1,heading 4,1,heading 5,1,heading 6,1,Titulo Apêndice e Anexo,1" \h</w:instrText>
           </w:r>
           <w:r>
             <w:rPr>
@@ -2969,24 +2961,14 @@
         <w:t xml:space="preserve"> </w:t>
       </w:r>
       <w:r>
-        <w:t>S</w:t>
-      </w:r>
-      <w:r>
-        <w:t>ervidor</w:t>
+        <w:t>Servidor</w:t>
       </w:r>
       <w:r>
         <w:rPr>
           <w:b/>
           <w:bCs/>
         </w:rPr>
-        <w:t>:</w:t>
-      </w:r>
-      <w:r>
-        <w:rPr>
-          <w:b/>
-          <w:bCs/>
-        </w:rPr>
-        <w:t xml:space="preserve"> </w:t>
+        <w:t xml:space="preserve">: </w:t>
       </w:r>
       <w:proofErr w:type="spellStart"/>
       <w:r>
@@ -3116,10 +3098,7 @@
         <w:t>:</w:t>
       </w:r>
       <w:r>
-        <w:t xml:space="preserve"> Adicionar um novo livro à coleção</w:t>
-      </w:r>
-      <w:r>
-        <w:t>:</w:t>
+        <w:t xml:space="preserve"> Adicionar um novo livro à coleção:</w:t>
       </w:r>
     </w:p>
     <w:p>
@@ -3225,10 +3204,7 @@
         <w:t>:</w:t>
       </w:r>
       <w:r>
-        <w:t xml:space="preserve"> Consultar livros de um autor específico</w:t>
-      </w:r>
-      <w:r>
-        <w:t>:</w:t>
+        <w:t xml:space="preserve"> Consultar livros de um autor específico:</w:t>
       </w:r>
     </w:p>
     <w:p>
@@ -3296,10 +3272,7 @@
         <w:t>3. Update</w:t>
       </w:r>
       <w:r>
-        <w:t>: Atualizar a quantidade de livros de um título específico</w:t>
-      </w:r>
-      <w:r>
-        <w:t>:</w:t>
+        <w:t>: Atualizar a quantidade de livros de um título específico:</w:t>
       </w:r>
     </w:p>
     <w:p>
@@ -3356,10 +3329,7 @@
         <w:t>4. Delete:</w:t>
       </w:r>
       <w:r>
-        <w:t xml:space="preserve"> Remover livros de um determinado gênero</w:t>
-      </w:r>
-      <w:r>
-        <w:t>:</w:t>
+        <w:t xml:space="preserve"> Remover livros de um determinado gênero:</w:t>
       </w:r>
     </w:p>
     <w:p>
@@ -3401,8 +3371,6 @@
       </w:pPr>
       <w:r>
         <w:tab/>
-      </w:r>
-      <w:r>
         <w:t xml:space="preserve">Para rodar este projeto, é necessário ter o </w:t>
       </w:r>
       <w:r>
@@ -3429,10 +3397,7 @@
         <w:t xml:space="preserve"> instalado e em execução</w:t>
       </w:r>
       <w:r>
-        <w:t xml:space="preserve"> no seu computador. A biblioteca que vamos instalar com</w:t>
-      </w:r>
-      <w:r>
-        <w:t xml:space="preserve"> </w:t>
+        <w:t xml:space="preserve"> no seu computador. A biblioteca que vamos instalar com </w:t>
       </w:r>
       <w:proofErr w:type="spellStart"/>
       <w:r>
@@ -3451,99 +3416,1563 @@
           <w:b/>
           <w:bCs/>
         </w:rPr>
-        <w:t>driver</w:t>
+        <w:t xml:space="preserve">driver </w:t>
+      </w:r>
+      <w:r>
+        <w:t>ou</w:t>
+      </w:r>
+      <w:r>
+        <w:t xml:space="preserve"> </w:t>
       </w:r>
       <w:r>
         <w:rPr>
           <w:b/>
           <w:bCs/>
         </w:rPr>
-        <w:t xml:space="preserve"> </w:t>
-      </w:r>
-      <w:r>
-        <w:t>ou</w:t>
-      </w:r>
-      <w:r>
-        <w:t xml:space="preserve"> </w:t>
-      </w:r>
+        <w:t>dependência</w:t>
+      </w:r>
+      <w:r>
+        <w:t xml:space="preserve">, que permite que o nosso código </w:t>
+      </w:r>
+      <w:proofErr w:type="spellStart"/>
       <w:r>
         <w:rPr>
           <w:b/>
           <w:bCs/>
         </w:rPr>
-        <w:t>dependência</w:t>
-      </w:r>
-      <w:r>
-        <w:t xml:space="preserve">, que permite que o nosso código </w:t>
-      </w:r>
-      <w:proofErr w:type="spellStart"/>
+        <w:t>JavaScript</w:t>
+      </w:r>
+      <w:proofErr w:type="spellEnd"/>
+      <w:r>
+        <w:t xml:space="preserve"> se conecte e interaja com o banco de dados.</w:t>
+      </w:r>
+    </w:p>
+    <w:p>
+      <w:pPr>
+        <w:pStyle w:val="Corpodetexto"/>
+      </w:pPr>
+    </w:p>
+    <w:p>
+      <w:pPr>
+        <w:pStyle w:val="Corpodetexto"/>
+      </w:pPr>
+      <w:r>
+        <w:tab/>
+        <w:t>Segue abaixo o passo a passo para codificação, preparo dos diretórios e dependências do projeto:</w:t>
+      </w:r>
+    </w:p>
+    <w:p>
+      <w:pPr>
+        <w:pStyle w:val="Corpodetexto"/>
+      </w:pPr>
+    </w:p>
+    <w:p>
+      <w:pPr>
+        <w:pStyle w:val="Corpodetexto"/>
+      </w:pPr>
+      <w:r>
+        <w:lastRenderedPageBreak/>
+        <w:tab/>
+      </w:r>
+      <w:r>
+        <w:t>Com o terminal aberto c</w:t>
+      </w:r>
+      <w:r>
+        <w:t>rie a pasta do projeto e inicie o Node.js:</w:t>
+      </w:r>
+    </w:p>
+    <w:p>
+      <w:pPr>
+        <w:pStyle w:val="Corpodetexto"/>
+      </w:pPr>
+      <w:r>
+        <w:tab/>
+        <w:t xml:space="preserve">Rode os </w:t>
+      </w:r>
+      <w:r>
+        <w:t xml:space="preserve">comandos - Linux e </w:t>
+      </w:r>
+      <w:proofErr w:type="spellStart"/>
+      <w:r>
+        <w:t>macOS</w:t>
+      </w:r>
+      <w:proofErr w:type="spellEnd"/>
+      <w:r>
+        <w:t>:</w:t>
+      </w:r>
+    </w:p>
+    <w:p>
+      <w:pPr>
+        <w:pStyle w:val="Corpodetexto"/>
+        <w:ind w:firstLine="720"/>
+      </w:pPr>
+      <w:proofErr w:type="spellStart"/>
+      <w:r>
+        <w:t>mkdir</w:t>
+      </w:r>
+      <w:proofErr w:type="spellEnd"/>
+      <w:r>
+        <w:t xml:space="preserve"> biblioteca-sabedoria-eterna &amp;&amp; </w:t>
+      </w:r>
+      <w:proofErr w:type="spellStart"/>
+      <w:r>
+        <w:t>cd</w:t>
+      </w:r>
+      <w:proofErr w:type="spellEnd"/>
+      <w:r>
+        <w:t xml:space="preserve"> biblioteca-sabedoria-eterna &amp;&amp; </w:t>
+      </w:r>
+      <w:proofErr w:type="spellStart"/>
+      <w:r>
+        <w:t>npm</w:t>
+      </w:r>
+      <w:proofErr w:type="spellEnd"/>
+      <w:r>
+        <w:t xml:space="preserve"> </w:t>
+      </w:r>
+      <w:proofErr w:type="spellStart"/>
+      <w:r>
+        <w:t>init</w:t>
+      </w:r>
+      <w:proofErr w:type="spellEnd"/>
+      <w:r>
+        <w:t xml:space="preserve"> -y &amp;&amp; </w:t>
+      </w:r>
+      <w:proofErr w:type="spellStart"/>
+      <w:r>
+        <w:t>npm</w:t>
+      </w:r>
+      <w:proofErr w:type="spellEnd"/>
+      <w:r>
+        <w:t xml:space="preserve"> </w:t>
+      </w:r>
+      <w:proofErr w:type="spellStart"/>
+      <w:r>
+        <w:t>install</w:t>
+      </w:r>
+      <w:proofErr w:type="spellEnd"/>
+      <w:r>
+        <w:t xml:space="preserve"> </w:t>
+      </w:r>
+      <w:proofErr w:type="spellStart"/>
+      <w:r>
+        <w:t>mongodb</w:t>
+      </w:r>
+      <w:proofErr w:type="spellEnd"/>
+      <w:r>
+        <w:t xml:space="preserve"> &amp;&amp; </w:t>
+      </w:r>
+      <w:proofErr w:type="spellStart"/>
+      <w:r>
+        <w:t>touch</w:t>
+      </w:r>
+      <w:proofErr w:type="spellEnd"/>
+      <w:r>
+        <w:t xml:space="preserve"> index.js</w:t>
+      </w:r>
+    </w:p>
+    <w:p>
+      <w:pPr>
+        <w:pStyle w:val="Corpodetexto"/>
+        <w:ind w:firstLine="720"/>
+      </w:pPr>
+      <w:r>
+        <w:t>Rode os comandos – Windows:</w:t>
+      </w:r>
+    </w:p>
+    <w:p>
+      <w:pPr>
+        <w:pStyle w:val="Corpodetexto"/>
+        <w:ind w:firstLine="720"/>
+      </w:pPr>
+      <w:proofErr w:type="spellStart"/>
+      <w:r>
+        <w:t>mkdir</w:t>
+      </w:r>
+      <w:proofErr w:type="spellEnd"/>
+      <w:r>
+        <w:t xml:space="preserve"> biblioteca-sabedoria-eterna &amp;&amp; </w:t>
+      </w:r>
+      <w:proofErr w:type="spellStart"/>
+      <w:r>
+        <w:t>cd</w:t>
+      </w:r>
+      <w:proofErr w:type="spellEnd"/>
+      <w:r>
+        <w:t xml:space="preserve"> biblioteca-sabedoria-eterna &amp;&amp; </w:t>
+      </w:r>
+      <w:proofErr w:type="spellStart"/>
+      <w:r>
+        <w:t>npm</w:t>
+      </w:r>
+      <w:proofErr w:type="spellEnd"/>
+      <w:r>
+        <w:t xml:space="preserve"> </w:t>
+      </w:r>
+      <w:proofErr w:type="spellStart"/>
+      <w:r>
+        <w:t>init</w:t>
+      </w:r>
+      <w:proofErr w:type="spellEnd"/>
+      <w:r>
+        <w:t xml:space="preserve"> -y &amp;&amp; </w:t>
+      </w:r>
+      <w:proofErr w:type="spellStart"/>
+      <w:r>
+        <w:t>npm</w:t>
+      </w:r>
+      <w:proofErr w:type="spellEnd"/>
+      <w:r>
+        <w:t xml:space="preserve"> </w:t>
+      </w:r>
+      <w:proofErr w:type="spellStart"/>
+      <w:r>
+        <w:t>install</w:t>
+      </w:r>
+      <w:proofErr w:type="spellEnd"/>
+      <w:r>
+        <w:t xml:space="preserve"> </w:t>
+      </w:r>
+      <w:proofErr w:type="spellStart"/>
+      <w:r>
+        <w:t>mongodb</w:t>
+      </w:r>
+      <w:proofErr w:type="spellEnd"/>
+      <w:r>
+        <w:t xml:space="preserve"> &amp;&amp; </w:t>
+      </w:r>
+      <w:proofErr w:type="spellStart"/>
+      <w:r>
+        <w:t>type</w:t>
+      </w:r>
+      <w:proofErr w:type="spellEnd"/>
+      <w:r>
+        <w:t xml:space="preserve"> </w:t>
+      </w:r>
+      <w:proofErr w:type="spellStart"/>
+      <w:r>
+        <w:t>nul</w:t>
+      </w:r>
+      <w:proofErr w:type="spellEnd"/>
+      <w:r>
+        <w:t xml:space="preserve"> &gt; index.js</w:t>
+      </w:r>
+    </w:p>
+    <w:p>
+      <w:pPr>
+        <w:pStyle w:val="Corpodetexto"/>
+      </w:pPr>
+    </w:p>
+    <w:p>
+      <w:pPr>
+        <w:pStyle w:val="Corpodetexto"/>
+      </w:pPr>
+      <w:r>
+        <w:tab/>
+        <w:t>O seguinte código deve preencher o arquivo index.js:</w:t>
+      </w:r>
+    </w:p>
+    <w:p>
+      <w:pPr>
+        <w:pStyle w:val="Corpodetexto"/>
+      </w:pPr>
+    </w:p>
+    <w:p>
+      <w:pPr>
+        <w:pStyle w:val="Corpodetexto"/>
+      </w:pPr>
+      <w:proofErr w:type="spellStart"/>
+      <w:r>
+        <w:t>const</w:t>
+      </w:r>
+      <w:proofErr w:type="spellEnd"/>
+      <w:r>
+        <w:t xml:space="preserve"> </w:t>
+      </w:r>
+      <w:proofErr w:type="gramStart"/>
+      <w:r>
+        <w:t xml:space="preserve">{ </w:t>
+      </w:r>
+      <w:proofErr w:type="spellStart"/>
+      <w:r>
+        <w:t>MongoClient</w:t>
+      </w:r>
+      <w:proofErr w:type="spellEnd"/>
+      <w:proofErr w:type="gramEnd"/>
+      <w:r>
+        <w:t xml:space="preserve"> } = require('</w:t>
+      </w:r>
+      <w:proofErr w:type="spellStart"/>
+      <w:r>
+        <w:t>mongodb</w:t>
+      </w:r>
+      <w:proofErr w:type="spellEnd"/>
+      <w:r>
+        <w:t>');</w:t>
+      </w:r>
+    </w:p>
+    <w:p>
+      <w:pPr>
+        <w:pStyle w:val="Corpodetexto"/>
+      </w:pPr>
+    </w:p>
+    <w:p>
+      <w:pPr>
+        <w:pStyle w:val="Corpodetexto"/>
+      </w:pPr>
+      <w:r>
+        <w:t xml:space="preserve">// URI de conexão com o seu banco de dados </w:t>
+      </w:r>
+      <w:proofErr w:type="spellStart"/>
+      <w:r>
+        <w:t>MongoDB</w:t>
+      </w:r>
+      <w:proofErr w:type="spellEnd"/>
+    </w:p>
+    <w:p>
+      <w:pPr>
+        <w:pStyle w:val="Corpodetexto"/>
+      </w:pPr>
+      <w:proofErr w:type="spellStart"/>
+      <w:r>
+        <w:t>const</w:t>
+      </w:r>
+      <w:proofErr w:type="spellEnd"/>
+      <w:r>
+        <w:t xml:space="preserve"> uri = "</w:t>
+      </w:r>
+      <w:proofErr w:type="spellStart"/>
+      <w:r>
+        <w:t>mongodb</w:t>
+      </w:r>
+      <w:proofErr w:type="spellEnd"/>
+      <w:r>
+        <w:t xml:space="preserve">://localhost:27017"; // </w:t>
+      </w:r>
+      <w:proofErr w:type="gramStart"/>
+      <w:r>
+        <w:t>Altere</w:t>
+      </w:r>
+      <w:proofErr w:type="gramEnd"/>
+      <w:r>
+        <w:t xml:space="preserve"> para a sua URI, se necessário</w:t>
+      </w:r>
+    </w:p>
+    <w:p>
+      <w:pPr>
+        <w:pStyle w:val="Corpodetexto"/>
+      </w:pPr>
+      <w:proofErr w:type="spellStart"/>
+      <w:r>
+        <w:t>const</w:t>
+      </w:r>
+      <w:proofErr w:type="spellEnd"/>
+      <w:r>
+        <w:t xml:space="preserve"> </w:t>
+      </w:r>
+      <w:proofErr w:type="spellStart"/>
+      <w:r>
+        <w:t>client</w:t>
+      </w:r>
+      <w:proofErr w:type="spellEnd"/>
+      <w:r>
+        <w:t xml:space="preserve"> = new </w:t>
+      </w:r>
+      <w:proofErr w:type="spellStart"/>
+      <w:r>
+        <w:t>MongoClient</w:t>
+      </w:r>
+      <w:proofErr w:type="spellEnd"/>
+      <w:r>
+        <w:t>(uri);</w:t>
+      </w:r>
+    </w:p>
+    <w:p>
+      <w:pPr>
+        <w:pStyle w:val="Corpodetexto"/>
+      </w:pPr>
+    </w:p>
+    <w:p>
+      <w:pPr>
+        <w:pStyle w:val="Corpodetexto"/>
+      </w:pPr>
+      <w:proofErr w:type="spellStart"/>
+      <w:r>
+        <w:t>async</w:t>
+      </w:r>
+      <w:proofErr w:type="spellEnd"/>
+      <w:r>
+        <w:t xml:space="preserve"> </w:t>
+      </w:r>
+      <w:proofErr w:type="spellStart"/>
+      <w:r>
+        <w:t>function</w:t>
+      </w:r>
+      <w:proofErr w:type="spellEnd"/>
+      <w:r>
+        <w:t xml:space="preserve"> </w:t>
+      </w:r>
+      <w:proofErr w:type="spellStart"/>
+      <w:proofErr w:type="gramStart"/>
+      <w:r>
+        <w:t>run</w:t>
+      </w:r>
+      <w:proofErr w:type="spellEnd"/>
+      <w:r>
+        <w:t>(</w:t>
+      </w:r>
+      <w:proofErr w:type="gramEnd"/>
+      <w:r>
+        <w:t>) {</w:t>
+      </w:r>
+    </w:p>
+    <w:p>
+      <w:pPr>
+        <w:pStyle w:val="Corpodetexto"/>
+      </w:pPr>
+      <w:r>
+        <w:t xml:space="preserve">  </w:t>
+      </w:r>
+      <w:proofErr w:type="spellStart"/>
+      <w:r>
+        <w:t>try</w:t>
+      </w:r>
+      <w:proofErr w:type="spellEnd"/>
+      <w:r>
+        <w:t xml:space="preserve"> {</w:t>
+      </w:r>
+    </w:p>
+    <w:p>
+      <w:pPr>
+        <w:pStyle w:val="Corpodetexto"/>
+      </w:pPr>
+      <w:r>
+        <w:t xml:space="preserve">    // Conecte-se ao cliente do </w:t>
+      </w:r>
+      <w:proofErr w:type="spellStart"/>
+      <w:r>
+        <w:t>MongoDB</w:t>
+      </w:r>
+      <w:proofErr w:type="spellEnd"/>
+    </w:p>
+    <w:p>
+      <w:pPr>
+        <w:pStyle w:val="Corpodetexto"/>
+      </w:pPr>
+      <w:r>
+        <w:t xml:space="preserve">    </w:t>
+      </w:r>
+      <w:proofErr w:type="spellStart"/>
+      <w:r>
+        <w:t>await</w:t>
+      </w:r>
+      <w:proofErr w:type="spellEnd"/>
+      <w:r>
+        <w:t xml:space="preserve"> </w:t>
+      </w:r>
+      <w:proofErr w:type="spellStart"/>
+      <w:proofErr w:type="gramStart"/>
+      <w:r>
+        <w:t>client.connect</w:t>
+      </w:r>
+      <w:proofErr w:type="spellEnd"/>
+      <w:proofErr w:type="gramEnd"/>
+      <w:r>
+        <w:t>();</w:t>
+      </w:r>
+    </w:p>
+    <w:p>
+      <w:pPr>
+        <w:pStyle w:val="Corpodetexto"/>
+      </w:pPr>
+      <w:r>
+        <w:t xml:space="preserve">    </w:t>
+      </w:r>
+      <w:proofErr w:type="gramStart"/>
+      <w:r>
+        <w:t>console.log(</w:t>
+      </w:r>
+      <w:proofErr w:type="gramEnd"/>
+      <w:r>
+        <w:t xml:space="preserve">"Conectado ao </w:t>
+      </w:r>
+      <w:proofErr w:type="spellStart"/>
+      <w:r>
+        <w:t>MongoDB</w:t>
+      </w:r>
+      <w:proofErr w:type="spellEnd"/>
+      <w:r>
+        <w:t>!");</w:t>
+      </w:r>
+    </w:p>
+    <w:p>
+      <w:pPr>
+        <w:pStyle w:val="Corpodetexto"/>
+      </w:pPr>
+    </w:p>
+    <w:p>
+      <w:pPr>
+        <w:pStyle w:val="Corpodetexto"/>
+      </w:pPr>
+      <w:r>
+        <w:t xml:space="preserve">    </w:t>
+      </w:r>
+      <w:proofErr w:type="spellStart"/>
+      <w:r>
+        <w:t>const</w:t>
+      </w:r>
+      <w:proofErr w:type="spellEnd"/>
+      <w:r>
+        <w:t xml:space="preserve"> </w:t>
+      </w:r>
+      <w:proofErr w:type="spellStart"/>
+      <w:r>
+        <w:t>database</w:t>
+      </w:r>
+      <w:proofErr w:type="spellEnd"/>
+      <w:r>
+        <w:t xml:space="preserve"> = </w:t>
+      </w:r>
+      <w:proofErr w:type="spellStart"/>
+      <w:r>
+        <w:t>client.db</w:t>
+      </w:r>
+      <w:proofErr w:type="spellEnd"/>
+      <w:r>
+        <w:t>("biblioteca");</w:t>
+      </w:r>
+    </w:p>
+    <w:p>
+      <w:pPr>
+        <w:pStyle w:val="Corpodetexto"/>
+      </w:pPr>
+      <w:r>
+        <w:t xml:space="preserve">    </w:t>
+      </w:r>
+      <w:proofErr w:type="spellStart"/>
+      <w:r>
+        <w:t>const</w:t>
+      </w:r>
+      <w:proofErr w:type="spellEnd"/>
+      <w:r>
+        <w:t xml:space="preserve"> livros = </w:t>
+      </w:r>
+      <w:proofErr w:type="spellStart"/>
+      <w:proofErr w:type="gramStart"/>
+      <w:r>
+        <w:t>database.collection</w:t>
+      </w:r>
+      <w:proofErr w:type="spellEnd"/>
+      <w:proofErr w:type="gramEnd"/>
+      <w:r>
+        <w:t>("livros");</w:t>
+      </w:r>
+    </w:p>
+    <w:p>
+      <w:pPr>
+        <w:pStyle w:val="Corpodetexto"/>
+      </w:pPr>
+    </w:p>
+    <w:p>
+      <w:pPr>
+        <w:pStyle w:val="Corpodetexto"/>
+      </w:pPr>
+      <w:r>
+        <w:t xml:space="preserve">    // --- 1. CREATE: Adicionar um novo livro ---</w:t>
+      </w:r>
+    </w:p>
+    <w:p>
+      <w:pPr>
+        <w:pStyle w:val="Corpodetexto"/>
+      </w:pPr>
+      <w:r>
+        <w:t xml:space="preserve">    </w:t>
+      </w:r>
+      <w:proofErr w:type="gramStart"/>
+      <w:r>
+        <w:t>console.log(</w:t>
+      </w:r>
+      <w:proofErr w:type="gramEnd"/>
+      <w:r>
+        <w:t>"\n--- Questão 1: Adicionar um novo livro ---");</w:t>
+      </w:r>
+    </w:p>
+    <w:p>
+      <w:pPr>
+        <w:pStyle w:val="Corpodetexto"/>
+      </w:pPr>
+      <w:r>
+        <w:t xml:space="preserve">    </w:t>
+      </w:r>
+      <w:proofErr w:type="spellStart"/>
+      <w:r>
+        <w:t>const</w:t>
+      </w:r>
+      <w:proofErr w:type="spellEnd"/>
+      <w:r>
+        <w:t xml:space="preserve"> </w:t>
+      </w:r>
+      <w:proofErr w:type="spellStart"/>
+      <w:r>
+        <w:t>novoLivro</w:t>
+      </w:r>
+      <w:proofErr w:type="spellEnd"/>
+      <w:r>
+        <w:t xml:space="preserve"> = {</w:t>
+      </w:r>
+    </w:p>
+    <w:p>
+      <w:pPr>
+        <w:pStyle w:val="Corpodetexto"/>
+      </w:pPr>
+      <w:r>
+        <w:t xml:space="preserve">      </w:t>
+      </w:r>
+      <w:proofErr w:type="spellStart"/>
+      <w:r>
+        <w:t>titulo</w:t>
+      </w:r>
+      <w:proofErr w:type="spellEnd"/>
+      <w:r>
+        <w:t xml:space="preserve">: "A </w:t>
+      </w:r>
+      <w:proofErr w:type="spellStart"/>
+      <w:r>
+        <w:t>Wise</w:t>
+      </w:r>
+      <w:proofErr w:type="spellEnd"/>
+      <w:r>
+        <w:t xml:space="preserve"> </w:t>
+      </w:r>
+      <w:proofErr w:type="spellStart"/>
+      <w:r>
+        <w:t>Man's</w:t>
+      </w:r>
+      <w:proofErr w:type="spellEnd"/>
+      <w:r>
+        <w:t xml:space="preserve"> Fear",</w:t>
+      </w:r>
+    </w:p>
+    <w:p>
+      <w:pPr>
+        <w:pStyle w:val="Corpodetexto"/>
+      </w:pPr>
+      <w:r>
+        <w:t xml:space="preserve">      autor: "Patrick </w:t>
+      </w:r>
+      <w:proofErr w:type="spellStart"/>
+      <w:r>
+        <w:t>Rothfuss</w:t>
+      </w:r>
+      <w:proofErr w:type="spellEnd"/>
+      <w:r>
+        <w:t>",</w:t>
+      </w:r>
+    </w:p>
+    <w:p>
+      <w:pPr>
+        <w:pStyle w:val="Corpodetexto"/>
+      </w:pPr>
+      <w:r>
+        <w:t xml:space="preserve">      </w:t>
+      </w:r>
+      <w:proofErr w:type="spellStart"/>
+      <w:r>
+        <w:t>ano_publicacao</w:t>
+      </w:r>
+      <w:proofErr w:type="spellEnd"/>
+      <w:r>
+        <w:t>: 2011,</w:t>
+      </w:r>
+    </w:p>
+    <w:p>
+      <w:pPr>
+        <w:pStyle w:val="Corpodetexto"/>
+      </w:pPr>
+      <w:r>
+        <w:lastRenderedPageBreak/>
+        <w:t xml:space="preserve">      </w:t>
+      </w:r>
+      <w:proofErr w:type="spellStart"/>
+      <w:r>
+        <w:t>genero</w:t>
+      </w:r>
+      <w:proofErr w:type="spellEnd"/>
+      <w:r>
+        <w:t>: "Fantasia",</w:t>
+      </w:r>
+    </w:p>
+    <w:p>
+      <w:pPr>
+        <w:pStyle w:val="Corpodetexto"/>
+      </w:pPr>
+      <w:r>
+        <w:t xml:space="preserve">      quantidade: 5</w:t>
+      </w:r>
+    </w:p>
+    <w:p>
+      <w:pPr>
+        <w:pStyle w:val="Corpodetexto"/>
+      </w:pPr>
+      <w:r>
+        <w:t xml:space="preserve">    };</w:t>
+      </w:r>
+    </w:p>
+    <w:p>
+      <w:pPr>
+        <w:pStyle w:val="Corpodetexto"/>
+      </w:pPr>
+    </w:p>
+    <w:p>
+      <w:pPr>
+        <w:pStyle w:val="Corpodetexto"/>
+      </w:pPr>
+      <w:r>
+        <w:t xml:space="preserve">    </w:t>
+      </w:r>
+      <w:proofErr w:type="spellStart"/>
+      <w:r>
+        <w:t>const</w:t>
+      </w:r>
+      <w:proofErr w:type="spellEnd"/>
+      <w:r>
+        <w:t xml:space="preserve"> </w:t>
+      </w:r>
+      <w:proofErr w:type="spellStart"/>
+      <w:r>
+        <w:t>resultadoCreate</w:t>
+      </w:r>
+      <w:proofErr w:type="spellEnd"/>
+      <w:r>
+        <w:t xml:space="preserve"> = </w:t>
+      </w:r>
+      <w:proofErr w:type="spellStart"/>
+      <w:r>
+        <w:t>await</w:t>
+      </w:r>
+      <w:proofErr w:type="spellEnd"/>
+      <w:r>
+        <w:t xml:space="preserve"> </w:t>
+      </w:r>
+      <w:proofErr w:type="spellStart"/>
+      <w:proofErr w:type="gramStart"/>
+      <w:r>
+        <w:t>livros.insertOne</w:t>
+      </w:r>
+      <w:proofErr w:type="spellEnd"/>
+      <w:proofErr w:type="gramEnd"/>
+      <w:r>
+        <w:t>(</w:t>
+      </w:r>
+      <w:proofErr w:type="spellStart"/>
+      <w:r>
+        <w:t>novoLivro</w:t>
+      </w:r>
+      <w:proofErr w:type="spellEnd"/>
+      <w:r>
+        <w:t>);</w:t>
+      </w:r>
+    </w:p>
+    <w:p>
+      <w:pPr>
+        <w:pStyle w:val="Corpodetexto"/>
+      </w:pPr>
+      <w:r>
+        <w:t xml:space="preserve">    </w:t>
+      </w:r>
+      <w:proofErr w:type="gramStart"/>
+      <w:r>
+        <w:t>console.log(</w:t>
+      </w:r>
+      <w:proofErr w:type="gramEnd"/>
+      <w:r>
+        <w:t>`Livro adicionado com sucesso! ID: ${</w:t>
+      </w:r>
+      <w:proofErr w:type="spellStart"/>
+      <w:proofErr w:type="gramStart"/>
+      <w:r>
+        <w:t>resultadoCreate.insertedId</w:t>
+      </w:r>
+      <w:proofErr w:type="spellEnd"/>
+      <w:r>
+        <w:t>}`</w:t>
+      </w:r>
+      <w:proofErr w:type="gramEnd"/>
+      <w:r>
+        <w:t>);</w:t>
+      </w:r>
+    </w:p>
+    <w:p>
+      <w:pPr>
+        <w:pStyle w:val="Corpodetexto"/>
+      </w:pPr>
+    </w:p>
+    <w:p>
+      <w:pPr>
+        <w:pStyle w:val="Corpodetexto"/>
+      </w:pPr>
+      <w:r>
+        <w:t xml:space="preserve">    // --- 2. READ: Consultar livros de um autor específico ---</w:t>
+      </w:r>
+    </w:p>
+    <w:p>
+      <w:pPr>
+        <w:pStyle w:val="Corpodetexto"/>
+      </w:pPr>
+      <w:r>
+        <w:t xml:space="preserve">    </w:t>
+      </w:r>
+      <w:proofErr w:type="gramStart"/>
+      <w:r>
+        <w:t>console.log(</w:t>
+      </w:r>
+      <w:proofErr w:type="gramEnd"/>
+      <w:r>
+        <w:t xml:space="preserve">"\n--- Questão 2: Listar livros de 'Patrick </w:t>
+      </w:r>
+      <w:proofErr w:type="spellStart"/>
+      <w:r>
+        <w:t>Rothfuss</w:t>
+      </w:r>
+      <w:proofErr w:type="spellEnd"/>
+      <w:r>
+        <w:t>' ---");</w:t>
+      </w:r>
+    </w:p>
+    <w:p>
+      <w:pPr>
+        <w:pStyle w:val="Corpodetexto"/>
+      </w:pPr>
+      <w:r>
+        <w:t xml:space="preserve">    </w:t>
+      </w:r>
+      <w:proofErr w:type="spellStart"/>
+      <w:r>
+        <w:t>const</w:t>
+      </w:r>
+      <w:proofErr w:type="spellEnd"/>
+      <w:r>
+        <w:t xml:space="preserve"> </w:t>
+      </w:r>
+      <w:proofErr w:type="spellStart"/>
+      <w:r>
+        <w:t>queryRead</w:t>
+      </w:r>
+      <w:proofErr w:type="spellEnd"/>
+      <w:r>
+        <w:t xml:space="preserve"> = </w:t>
+      </w:r>
+      <w:proofErr w:type="gramStart"/>
+      <w:r>
+        <w:t>{ autor</w:t>
+      </w:r>
+      <w:proofErr w:type="gramEnd"/>
+      <w:r>
+        <w:t xml:space="preserve">: "Patrick </w:t>
+      </w:r>
+      <w:proofErr w:type="spellStart"/>
+      <w:r>
+        <w:t>Rothfuss</w:t>
+      </w:r>
+      <w:proofErr w:type="spellEnd"/>
+      <w:r>
+        <w:t>" };</w:t>
+      </w:r>
+    </w:p>
+    <w:p>
+      <w:pPr>
+        <w:pStyle w:val="Corpodetexto"/>
+      </w:pPr>
+      <w:r>
+        <w:t xml:space="preserve">    </w:t>
+      </w:r>
+      <w:proofErr w:type="spellStart"/>
+      <w:r>
+        <w:t>const</w:t>
+      </w:r>
+      <w:proofErr w:type="spellEnd"/>
+      <w:r>
+        <w:t xml:space="preserve"> cursor = </w:t>
+      </w:r>
+      <w:proofErr w:type="spellStart"/>
+      <w:proofErr w:type="gramStart"/>
+      <w:r>
+        <w:t>livros.find</w:t>
+      </w:r>
+      <w:proofErr w:type="spellEnd"/>
+      <w:proofErr w:type="gramEnd"/>
+      <w:r>
+        <w:t>(</w:t>
+      </w:r>
+      <w:proofErr w:type="spellStart"/>
+      <w:r>
+        <w:t>queryRead</w:t>
+      </w:r>
+      <w:proofErr w:type="spellEnd"/>
+      <w:r>
+        <w:t>);</w:t>
+      </w:r>
+    </w:p>
+    <w:p>
+      <w:pPr>
+        <w:pStyle w:val="Corpodetexto"/>
+      </w:pPr>
+    </w:p>
+    <w:p>
+      <w:pPr>
+        <w:pStyle w:val="Corpodetexto"/>
+      </w:pPr>
+      <w:r>
+        <w:t xml:space="preserve">    </w:t>
+      </w:r>
+      <w:proofErr w:type="spellStart"/>
+      <w:r>
+        <w:t>if</w:t>
+      </w:r>
+      <w:proofErr w:type="spellEnd"/>
+      <w:r>
+        <w:t xml:space="preserve"> ((</w:t>
+      </w:r>
+      <w:proofErr w:type="spellStart"/>
+      <w:r>
+        <w:t>await</w:t>
+      </w:r>
+      <w:proofErr w:type="spellEnd"/>
+      <w:r>
+        <w:t xml:space="preserve"> </w:t>
+      </w:r>
+      <w:proofErr w:type="spellStart"/>
+      <w:proofErr w:type="gramStart"/>
+      <w:r>
+        <w:t>livros.countDocuments</w:t>
+      </w:r>
+      <w:proofErr w:type="spellEnd"/>
+      <w:proofErr w:type="gramEnd"/>
+      <w:r>
+        <w:t>(</w:t>
+      </w:r>
+      <w:proofErr w:type="spellStart"/>
+      <w:r>
+        <w:t>queryRead</w:t>
+      </w:r>
+      <w:proofErr w:type="spellEnd"/>
+      <w:r>
+        <w:t>)) === 0) {</w:t>
+      </w:r>
+    </w:p>
+    <w:p>
+      <w:pPr>
+        <w:pStyle w:val="Corpodetexto"/>
+      </w:pPr>
+      <w:r>
+        <w:t xml:space="preserve">      </w:t>
+      </w:r>
+      <w:proofErr w:type="gramStart"/>
+      <w:r>
+        <w:t>console.log(</w:t>
+      </w:r>
+      <w:proofErr w:type="gramEnd"/>
+      <w:r>
+        <w:t>"Nenhum livro encontrado para este autor.");</w:t>
+      </w:r>
+    </w:p>
+    <w:p>
+      <w:pPr>
+        <w:pStyle w:val="Corpodetexto"/>
+      </w:pPr>
+      <w:r>
+        <w:t xml:space="preserve">    } </w:t>
+      </w:r>
+      <w:proofErr w:type="spellStart"/>
+      <w:r>
+        <w:t>else</w:t>
+      </w:r>
+      <w:proofErr w:type="spellEnd"/>
+      <w:r>
+        <w:t xml:space="preserve"> {</w:t>
+      </w:r>
+    </w:p>
+    <w:p>
+      <w:pPr>
+        <w:pStyle w:val="Corpodetexto"/>
+      </w:pPr>
+      <w:r>
+        <w:t xml:space="preserve">      </w:t>
+      </w:r>
+      <w:proofErr w:type="spellStart"/>
+      <w:r>
+        <w:t>await</w:t>
+      </w:r>
+      <w:proofErr w:type="spellEnd"/>
+      <w:r>
+        <w:t xml:space="preserve"> </w:t>
+      </w:r>
+      <w:proofErr w:type="spellStart"/>
+      <w:proofErr w:type="gramStart"/>
+      <w:r>
+        <w:t>cursor.forEach</w:t>
+      </w:r>
+      <w:proofErr w:type="spellEnd"/>
+      <w:proofErr w:type="gramEnd"/>
+      <w:r>
+        <w:t>(</w:t>
+      </w:r>
+      <w:proofErr w:type="spellStart"/>
+      <w:r>
+        <w:t>doc</w:t>
+      </w:r>
+      <w:proofErr w:type="spellEnd"/>
+      <w:r>
+        <w:t xml:space="preserve"> =&gt; console.log(</w:t>
+      </w:r>
+      <w:proofErr w:type="spellStart"/>
+      <w:r>
+        <w:t>doc</w:t>
+      </w:r>
+      <w:proofErr w:type="spellEnd"/>
+      <w:r>
+        <w:t>));</w:t>
+      </w:r>
+    </w:p>
+    <w:p>
+      <w:pPr>
+        <w:pStyle w:val="Corpodetexto"/>
+      </w:pPr>
+      <w:r>
+        <w:t xml:space="preserve">    }</w:t>
+      </w:r>
+    </w:p>
+    <w:p>
+      <w:pPr>
+        <w:pStyle w:val="Corpodetexto"/>
+      </w:pPr>
+    </w:p>
+    <w:p>
+      <w:pPr>
+        <w:pStyle w:val="Corpodetexto"/>
+      </w:pPr>
+      <w:r>
+        <w:t xml:space="preserve">    // --- 3. UPDATE: Atualizar a quantidade de livros ---</w:t>
+      </w:r>
+    </w:p>
+    <w:p>
+      <w:pPr>
+        <w:pStyle w:val="Corpodetexto"/>
+      </w:pPr>
+      <w:r>
+        <w:t xml:space="preserve">    </w:t>
+      </w:r>
+      <w:proofErr w:type="gramStart"/>
+      <w:r>
+        <w:t>console.log(</w:t>
+      </w:r>
+      <w:proofErr w:type="gramEnd"/>
+      <w:r>
+        <w:t>"\n--- Questão 3: Atualizar a quantidade de 'O Nome do Vento' ---");</w:t>
+      </w:r>
+    </w:p>
+    <w:p>
+      <w:pPr>
+        <w:pStyle w:val="Corpodetexto"/>
+      </w:pPr>
+      <w:r>
+        <w:t xml:space="preserve">    </w:t>
+      </w:r>
+      <w:proofErr w:type="spellStart"/>
+      <w:r>
+        <w:t>const</w:t>
+      </w:r>
+      <w:proofErr w:type="spellEnd"/>
+      <w:r>
+        <w:t xml:space="preserve"> </w:t>
+      </w:r>
+      <w:proofErr w:type="spellStart"/>
+      <w:r>
+        <w:t>filtroUpdate</w:t>
+      </w:r>
+      <w:proofErr w:type="spellEnd"/>
+      <w:r>
+        <w:t xml:space="preserve"> = </w:t>
+      </w:r>
+      <w:proofErr w:type="gramStart"/>
+      <w:r>
+        <w:t xml:space="preserve">{ </w:t>
+      </w:r>
+      <w:proofErr w:type="spellStart"/>
+      <w:r>
+        <w:t>titulo</w:t>
+      </w:r>
+      <w:proofErr w:type="spellEnd"/>
+      <w:proofErr w:type="gramEnd"/>
+      <w:r>
+        <w:t>: "O Nome do Vento" };</w:t>
+      </w:r>
+    </w:p>
+    <w:p>
+      <w:pPr>
+        <w:pStyle w:val="Corpodetexto"/>
+      </w:pPr>
+      <w:r>
+        <w:t xml:space="preserve">    </w:t>
+      </w:r>
+      <w:proofErr w:type="spellStart"/>
+      <w:r>
+        <w:t>const</w:t>
+      </w:r>
+      <w:proofErr w:type="spellEnd"/>
+      <w:r>
+        <w:t xml:space="preserve"> </w:t>
+      </w:r>
+      <w:proofErr w:type="spellStart"/>
+      <w:r>
+        <w:t>atualizacao</w:t>
+      </w:r>
+      <w:proofErr w:type="spellEnd"/>
+      <w:r>
+        <w:t xml:space="preserve"> = </w:t>
+      </w:r>
+      <w:proofErr w:type="gramStart"/>
+      <w:r>
+        <w:t>{ $</w:t>
+      </w:r>
+      <w:proofErr w:type="spellStart"/>
+      <w:proofErr w:type="gramEnd"/>
+      <w:r>
+        <w:t>inc</w:t>
+      </w:r>
+      <w:proofErr w:type="spellEnd"/>
+      <w:r>
+        <w:t>: { quantidade: 3 } };</w:t>
+      </w:r>
+    </w:p>
+    <w:p>
+      <w:pPr>
+        <w:pStyle w:val="Corpodetexto"/>
+      </w:pPr>
+    </w:p>
+    <w:p>
+      <w:pPr>
+        <w:pStyle w:val="Corpodetexto"/>
+      </w:pPr>
+      <w:r>
+        <w:t xml:space="preserve">    </w:t>
+      </w:r>
+      <w:proofErr w:type="spellStart"/>
+      <w:r>
+        <w:t>const</w:t>
+      </w:r>
+      <w:proofErr w:type="spellEnd"/>
+      <w:r>
+        <w:t xml:space="preserve"> </w:t>
+      </w:r>
+      <w:proofErr w:type="spellStart"/>
+      <w:r>
+        <w:t>resultadoUpdate</w:t>
+      </w:r>
+      <w:proofErr w:type="spellEnd"/>
+      <w:r>
+        <w:t xml:space="preserve"> = </w:t>
+      </w:r>
+      <w:proofErr w:type="spellStart"/>
+      <w:r>
+        <w:t>await</w:t>
+      </w:r>
+      <w:proofErr w:type="spellEnd"/>
+      <w:r>
+        <w:t xml:space="preserve"> </w:t>
+      </w:r>
+      <w:proofErr w:type="spellStart"/>
+      <w:proofErr w:type="gramStart"/>
+      <w:r>
+        <w:t>livros.updateOne</w:t>
+      </w:r>
+      <w:proofErr w:type="spellEnd"/>
+      <w:proofErr w:type="gramEnd"/>
+      <w:r>
+        <w:t>(</w:t>
+      </w:r>
+      <w:proofErr w:type="spellStart"/>
+      <w:r>
+        <w:t>filtroUpdate</w:t>
+      </w:r>
+      <w:proofErr w:type="spellEnd"/>
+      <w:r>
+        <w:t xml:space="preserve">, </w:t>
+      </w:r>
+      <w:proofErr w:type="spellStart"/>
+      <w:r>
+        <w:t>atualizacao</w:t>
+      </w:r>
+      <w:proofErr w:type="spellEnd"/>
+      <w:r>
+        <w:t>);</w:t>
+      </w:r>
+    </w:p>
+    <w:p>
+      <w:pPr>
+        <w:pStyle w:val="Corpodetexto"/>
+      </w:pPr>
+      <w:r>
+        <w:t xml:space="preserve">    </w:t>
+      </w:r>
+      <w:proofErr w:type="gramStart"/>
+      <w:r>
+        <w:t>console.log(</w:t>
+      </w:r>
+      <w:proofErr w:type="gramEnd"/>
+      <w:r>
+        <w:t>`${</w:t>
+      </w:r>
+      <w:proofErr w:type="spellStart"/>
+      <w:r>
+        <w:t>resultadoUpdate.modifiedCount</w:t>
+      </w:r>
+      <w:proofErr w:type="spellEnd"/>
+      <w:r>
+        <w:t>} documento(s) atualizado(s).`);</w:t>
+      </w:r>
+    </w:p>
+    <w:p>
+      <w:pPr>
+        <w:pStyle w:val="Corpodetexto"/>
+      </w:pPr>
+    </w:p>
+    <w:p>
+      <w:pPr>
+        <w:pStyle w:val="Corpodetexto"/>
+      </w:pPr>
+      <w:r>
+        <w:t xml:space="preserve">    // --- 4. DELETE: Remover livros de um determinado gênero ---</w:t>
+      </w:r>
+    </w:p>
+    <w:p>
+      <w:pPr>
+        <w:pStyle w:val="Corpodetexto"/>
+      </w:pPr>
+      <w:r>
+        <w:t xml:space="preserve">    </w:t>
+      </w:r>
+      <w:proofErr w:type="gramStart"/>
+      <w:r>
+        <w:t>console.log(</w:t>
+      </w:r>
+      <w:proofErr w:type="gramEnd"/>
+      <w:r>
+        <w:t>"\n--- Questão 4: Remover livros do gênero 'Fantasia' ---");</w:t>
+      </w:r>
+    </w:p>
+    <w:p>
+      <w:pPr>
+        <w:pStyle w:val="Corpodetexto"/>
+      </w:pPr>
+      <w:r>
+        <w:t xml:space="preserve">    </w:t>
+      </w:r>
+      <w:proofErr w:type="spellStart"/>
+      <w:r>
+        <w:t>const</w:t>
+      </w:r>
+      <w:proofErr w:type="spellEnd"/>
+      <w:r>
+        <w:t xml:space="preserve"> </w:t>
+      </w:r>
+      <w:proofErr w:type="spellStart"/>
+      <w:r>
+        <w:t>filtroDelete</w:t>
+      </w:r>
+      <w:proofErr w:type="spellEnd"/>
+      <w:r>
+        <w:t xml:space="preserve"> = </w:t>
+      </w:r>
+      <w:proofErr w:type="gramStart"/>
+      <w:r>
+        <w:t xml:space="preserve">{ </w:t>
+      </w:r>
+      <w:proofErr w:type="spellStart"/>
+      <w:r>
+        <w:t>genero</w:t>
+      </w:r>
+      <w:proofErr w:type="spellEnd"/>
+      <w:proofErr w:type="gramEnd"/>
+      <w:r>
+        <w:t>: "Fantasia" };</w:t>
+      </w:r>
+    </w:p>
+    <w:p>
+      <w:pPr>
+        <w:pStyle w:val="Corpodetexto"/>
+      </w:pPr>
+    </w:p>
+    <w:p>
+      <w:pPr>
+        <w:pStyle w:val="Corpodetexto"/>
+      </w:pPr>
+      <w:r>
+        <w:t xml:space="preserve">    </w:t>
+      </w:r>
+      <w:proofErr w:type="spellStart"/>
+      <w:r>
+        <w:t>const</w:t>
+      </w:r>
+      <w:proofErr w:type="spellEnd"/>
+      <w:r>
+        <w:t xml:space="preserve"> </w:t>
+      </w:r>
+      <w:proofErr w:type="spellStart"/>
+      <w:r>
+        <w:t>resultadoDelete</w:t>
+      </w:r>
+      <w:proofErr w:type="spellEnd"/>
+      <w:r>
+        <w:t xml:space="preserve"> = </w:t>
+      </w:r>
+      <w:proofErr w:type="spellStart"/>
+      <w:r>
+        <w:t>await</w:t>
+      </w:r>
+      <w:proofErr w:type="spellEnd"/>
+      <w:r>
+        <w:t xml:space="preserve"> </w:t>
+      </w:r>
+      <w:proofErr w:type="spellStart"/>
+      <w:proofErr w:type="gramStart"/>
+      <w:r>
+        <w:t>livros.deleteMany</w:t>
+      </w:r>
+      <w:proofErr w:type="spellEnd"/>
+      <w:proofErr w:type="gramEnd"/>
+      <w:r>
+        <w:t>(</w:t>
+      </w:r>
+      <w:proofErr w:type="spellStart"/>
+      <w:r>
+        <w:t>filtroDelete</w:t>
+      </w:r>
+      <w:proofErr w:type="spellEnd"/>
+      <w:r>
+        <w:t>);</w:t>
+      </w:r>
+    </w:p>
+    <w:p>
+      <w:pPr>
+        <w:pStyle w:val="Corpodetexto"/>
+      </w:pPr>
+      <w:r>
+        <w:lastRenderedPageBreak/>
+        <w:t xml:space="preserve">    </w:t>
+      </w:r>
+      <w:proofErr w:type="gramStart"/>
+      <w:r>
+        <w:t>console.log(</w:t>
+      </w:r>
+      <w:proofErr w:type="gramEnd"/>
+      <w:r>
+        <w:t>`${</w:t>
+      </w:r>
+      <w:proofErr w:type="spellStart"/>
+      <w:r>
+        <w:t>resultadoDelete.deletedCount</w:t>
+      </w:r>
+      <w:proofErr w:type="spellEnd"/>
+      <w:r>
+        <w:t>} documento(s) removido(s).`);</w:t>
+      </w:r>
+    </w:p>
+    <w:p>
+      <w:pPr>
+        <w:pStyle w:val="Corpodetexto"/>
+      </w:pPr>
+    </w:p>
+    <w:p>
+      <w:pPr>
+        <w:pStyle w:val="Corpodetexto"/>
+      </w:pPr>
+      <w:r>
+        <w:t xml:space="preserve">  } </w:t>
+      </w:r>
+      <w:proofErr w:type="spellStart"/>
+      <w:r>
+        <w:t>finally</w:t>
+      </w:r>
+      <w:proofErr w:type="spellEnd"/>
+      <w:r>
+        <w:t xml:space="preserve"> {</w:t>
+      </w:r>
+    </w:p>
+    <w:p>
+      <w:pPr>
+        <w:pStyle w:val="Corpodetexto"/>
+      </w:pPr>
+      <w:r>
+        <w:t xml:space="preserve">    // Garanta que o cliente se feche após a conclusão/erro</w:t>
+      </w:r>
+    </w:p>
+    <w:p>
+      <w:pPr>
+        <w:pStyle w:val="Corpodetexto"/>
+      </w:pPr>
+      <w:r>
+        <w:t xml:space="preserve">    </w:t>
+      </w:r>
+      <w:proofErr w:type="spellStart"/>
+      <w:r>
+        <w:t>await</w:t>
+      </w:r>
+      <w:proofErr w:type="spellEnd"/>
+      <w:r>
+        <w:t xml:space="preserve"> </w:t>
+      </w:r>
+      <w:proofErr w:type="spellStart"/>
+      <w:proofErr w:type="gramStart"/>
+      <w:r>
+        <w:t>client.close</w:t>
+      </w:r>
+      <w:proofErr w:type="spellEnd"/>
+      <w:proofErr w:type="gramEnd"/>
+      <w:r>
+        <w:t>();</w:t>
+      </w:r>
+    </w:p>
+    <w:p>
+      <w:pPr>
+        <w:pStyle w:val="Corpodetexto"/>
+      </w:pPr>
+      <w:r>
+        <w:t xml:space="preserve">    </w:t>
+      </w:r>
+      <w:proofErr w:type="gramStart"/>
+      <w:r>
+        <w:t>console.log(</w:t>
+      </w:r>
+      <w:proofErr w:type="gramEnd"/>
+      <w:r>
+        <w:t xml:space="preserve">"Conexão com o </w:t>
+      </w:r>
+      <w:proofErr w:type="spellStart"/>
+      <w:r>
+        <w:t>MongoDB</w:t>
+      </w:r>
+      <w:proofErr w:type="spellEnd"/>
+      <w:r>
+        <w:t xml:space="preserve"> fechada.");</w:t>
+      </w:r>
+    </w:p>
+    <w:p>
+      <w:pPr>
+        <w:pStyle w:val="Corpodetexto"/>
+      </w:pPr>
+      <w:r>
+        <w:t xml:space="preserve">  }</w:t>
+      </w:r>
+    </w:p>
+    <w:p>
+      <w:pPr>
+        <w:pStyle w:val="Corpodetexto"/>
+      </w:pPr>
+      <w:r>
+        <w:t>}</w:t>
+      </w:r>
+    </w:p>
+    <w:p>
+      <w:pPr>
+        <w:pStyle w:val="Corpodetexto"/>
+      </w:pPr>
+    </w:p>
+    <w:p>
+      <w:pPr>
+        <w:pStyle w:val="Corpodetexto"/>
+      </w:pPr>
+      <w:proofErr w:type="spellStart"/>
+      <w:r>
+        <w:t>run</w:t>
+      </w:r>
+      <w:proofErr w:type="spellEnd"/>
+      <w:r>
+        <w:t>(</w:t>
+      </w:r>
+      <w:proofErr w:type="gramStart"/>
+      <w:r>
+        <w:t>).catch</w:t>
+      </w:r>
+      <w:proofErr w:type="gramEnd"/>
+      <w:r>
+        <w:t>(</w:t>
+      </w:r>
+      <w:proofErr w:type="spellStart"/>
+      <w:r>
+        <w:t>console.dir</w:t>
+      </w:r>
+      <w:proofErr w:type="spellEnd"/>
+      <w:r>
+        <w:t>);</w:t>
+      </w:r>
+    </w:p>
+    <w:p>
+      <w:pPr>
+        <w:pStyle w:val="Corpodetexto"/>
+      </w:pPr>
+    </w:p>
+    <w:p>
+      <w:pPr>
+        <w:pStyle w:val="Corpodetexto"/>
+        <w:ind w:firstLine="720"/>
+      </w:pPr>
+      <w:r>
+        <w:t>Explicação do Código</w:t>
+      </w:r>
+      <w:r>
+        <w:t>:</w:t>
+      </w:r>
+    </w:p>
+    <w:p>
+      <w:pPr>
+        <w:pStyle w:val="Corpodetexto"/>
+        <w:ind w:firstLine="720"/>
+      </w:pPr>
+    </w:p>
+    <w:p>
+      <w:pPr>
+        <w:pStyle w:val="Corpodetexto"/>
+        <w:ind w:firstLine="720"/>
+      </w:pPr>
       <w:r>
         <w:rPr>
           <w:b/>
           <w:bCs/>
         </w:rPr>
-        <w:t>JavaScript</w:t>
-      </w:r>
-      <w:proofErr w:type="spellEnd"/>
-      <w:r>
-        <w:t xml:space="preserve"> se conecte e interaja com o banco de dados.</w:t>
-      </w:r>
-    </w:p>
-    <w:p>
-      <w:pPr>
-        <w:pStyle w:val="Corpodetexto"/>
-      </w:pPr>
-    </w:p>
-    <w:p>
-      <w:pPr>
-        <w:pStyle w:val="Corpodetexto"/>
-      </w:pPr>
-      <w:r>
-        <w:tab/>
-        <w:t>Segue abaixo o passo a passo para codificação, preparo dos diretórios e dependências do projeto:</w:t>
-      </w:r>
-    </w:p>
-    <w:p>
-      <w:pPr>
-        <w:pStyle w:val="Corpodetexto"/>
-      </w:pPr>
-    </w:p>
-    <w:p>
-      <w:pPr>
-        <w:pStyle w:val="Corpodetexto"/>
-      </w:pPr>
-      <w:r>
-        <w:lastRenderedPageBreak/>
-        <w:tab/>
-      </w:r>
-      <w:r>
-        <w:t>Com o terminal aberto c</w:t>
-      </w:r>
-      <w:r>
-        <w:t>rie a pasta do projeto e inicie o Node.js:</w:t>
-      </w:r>
-    </w:p>
-    <w:p>
-      <w:pPr>
-        <w:pStyle w:val="Corpodetexto"/>
-      </w:pPr>
-      <w:r>
-        <w:tab/>
-        <w:t xml:space="preserve">Rode os </w:t>
-      </w:r>
-      <w:r>
-        <w:t>comandos -</w:t>
-      </w:r>
-      <w:r>
-        <w:t xml:space="preserve"> Linux e </w:t>
-      </w:r>
-      <w:proofErr w:type="spellStart"/>
-      <w:r>
-        <w:t>macOS</w:t>
-      </w:r>
-      <w:proofErr w:type="spellEnd"/>
-      <w:r>
-        <w:t>:</w:t>
+        <w:t>Conexão:</w:t>
+      </w:r>
+      <w:r>
+        <w:t xml:space="preserve"> O código importa a classe </w:t>
+      </w:r>
+      <w:proofErr w:type="spellStart"/>
+      <w:r>
+        <w:t>MongoClient</w:t>
+      </w:r>
+      <w:proofErr w:type="spellEnd"/>
+      <w:r>
+        <w:t xml:space="preserve"> do pacote </w:t>
+      </w:r>
+      <w:proofErr w:type="spellStart"/>
+      <w:r>
+        <w:t>mongodb</w:t>
+      </w:r>
+      <w:proofErr w:type="spellEnd"/>
+      <w:r>
+        <w:t xml:space="preserve"> e se conecta ao servidor usando a URI. A função </w:t>
+      </w:r>
+      <w:proofErr w:type="spellStart"/>
+      <w:proofErr w:type="gramStart"/>
+      <w:r>
+        <w:t>run</w:t>
+      </w:r>
+      <w:proofErr w:type="spellEnd"/>
+      <w:r>
+        <w:t>(</w:t>
+      </w:r>
+      <w:proofErr w:type="gramEnd"/>
+      <w:r>
+        <w:t>) encapsula todas as operações para garantir que a conexão seja aberta e fechada corretamente.</w:t>
       </w:r>
     </w:p>
     <w:p>
@@ -3551,1703 +4980,220 @@
         <w:pStyle w:val="Corpodetexto"/>
         <w:ind w:firstLine="720"/>
       </w:pPr>
-      <w:proofErr w:type="spellStart"/>
-      <w:r>
-        <w:t>mkdir</w:t>
-      </w:r>
-      <w:proofErr w:type="spellEnd"/>
-      <w:r>
-        <w:t xml:space="preserve"> biblioteca-sabedoria-eterna &amp;&amp; </w:t>
-      </w:r>
-      <w:proofErr w:type="spellStart"/>
-      <w:r>
-        <w:t>cd</w:t>
-      </w:r>
-      <w:proofErr w:type="spellEnd"/>
-      <w:r>
-        <w:t xml:space="preserve"> biblioteca-sabedoria-eterna &amp;&amp; </w:t>
-      </w:r>
-      <w:proofErr w:type="spellStart"/>
-      <w:r>
-        <w:t>npm</w:t>
-      </w:r>
-      <w:proofErr w:type="spellEnd"/>
-      <w:r>
-        <w:t xml:space="preserve"> </w:t>
-      </w:r>
-      <w:proofErr w:type="spellStart"/>
-      <w:r>
-        <w:t>init</w:t>
-      </w:r>
-      <w:proofErr w:type="spellEnd"/>
-      <w:r>
-        <w:t xml:space="preserve"> -y &amp;&amp; </w:t>
-      </w:r>
-      <w:proofErr w:type="spellStart"/>
-      <w:r>
-        <w:t>npm</w:t>
-      </w:r>
-      <w:proofErr w:type="spellEnd"/>
-      <w:r>
-        <w:t xml:space="preserve"> </w:t>
-      </w:r>
-      <w:proofErr w:type="spellStart"/>
-      <w:r>
-        <w:t>install</w:t>
-      </w:r>
-      <w:proofErr w:type="spellEnd"/>
-      <w:r>
-        <w:t xml:space="preserve"> </w:t>
-      </w:r>
-      <w:proofErr w:type="spellStart"/>
-      <w:r>
-        <w:t>mongodb</w:t>
-      </w:r>
-      <w:proofErr w:type="spellEnd"/>
-      <w:r>
-        <w:t xml:space="preserve"> &amp;&amp; </w:t>
-      </w:r>
-      <w:proofErr w:type="spellStart"/>
-      <w:r>
-        <w:t>touch</w:t>
-      </w:r>
-      <w:proofErr w:type="spellEnd"/>
-      <w:r>
-        <w:t xml:space="preserve"> index.js</w:t>
-      </w:r>
     </w:p>
     <w:p>
       <w:pPr>
         <w:pStyle w:val="Corpodetexto"/>
         <w:ind w:firstLine="720"/>
       </w:pPr>
-      <w:r>
-        <w:t xml:space="preserve">Rode os comandos </w:t>
-      </w:r>
-      <w:r>
-        <w:t xml:space="preserve">– </w:t>
-      </w:r>
-      <w:r>
-        <w:t>Windows</w:t>
-      </w:r>
-      <w:r>
-        <w:t>:</w:t>
-      </w:r>
-    </w:p>
-    <w:p>
-      <w:pPr>
-        <w:pStyle w:val="Corpodetexto"/>
-        <w:ind w:firstLine="720"/>
-      </w:pPr>
-      <w:proofErr w:type="spellStart"/>
-      <w:r>
-        <w:t>mkdir</w:t>
-      </w:r>
-      <w:proofErr w:type="spellEnd"/>
-      <w:r>
-        <w:t xml:space="preserve"> biblioteca-sabedoria-eterna &amp;&amp; </w:t>
-      </w:r>
-      <w:proofErr w:type="spellStart"/>
-      <w:r>
-        <w:t>cd</w:t>
-      </w:r>
-      <w:proofErr w:type="spellEnd"/>
-      <w:r>
-        <w:t xml:space="preserve"> biblioteca-sabedoria-eterna &amp;&amp; </w:t>
-      </w:r>
-      <w:proofErr w:type="spellStart"/>
-      <w:r>
-        <w:t>npm</w:t>
-      </w:r>
-      <w:proofErr w:type="spellEnd"/>
-      <w:r>
-        <w:t xml:space="preserve"> </w:t>
-      </w:r>
-      <w:proofErr w:type="spellStart"/>
-      <w:r>
-        <w:t>init</w:t>
-      </w:r>
-      <w:proofErr w:type="spellEnd"/>
-      <w:r>
-        <w:t xml:space="preserve"> -y &amp;&amp; </w:t>
-      </w:r>
-      <w:proofErr w:type="spellStart"/>
-      <w:r>
-        <w:t>npm</w:t>
-      </w:r>
-      <w:proofErr w:type="spellEnd"/>
-      <w:r>
-        <w:t xml:space="preserve"> </w:t>
-      </w:r>
-      <w:proofErr w:type="spellStart"/>
-      <w:r>
-        <w:t>install</w:t>
-      </w:r>
-      <w:proofErr w:type="spellEnd"/>
-      <w:r>
-        <w:t xml:space="preserve"> </w:t>
-      </w:r>
-      <w:proofErr w:type="spellStart"/>
-      <w:r>
-        <w:t>mongodb</w:t>
-      </w:r>
-      <w:proofErr w:type="spellEnd"/>
-      <w:r>
-        <w:t xml:space="preserve"> &amp;&amp; </w:t>
-      </w:r>
-      <w:proofErr w:type="spellStart"/>
-      <w:r>
-        <w:t>type</w:t>
-      </w:r>
-      <w:proofErr w:type="spellEnd"/>
-      <w:r>
-        <w:t xml:space="preserve"> </w:t>
-      </w:r>
-      <w:proofErr w:type="spellStart"/>
-      <w:r>
-        <w:t>nul</w:t>
-      </w:r>
-      <w:proofErr w:type="spellEnd"/>
-      <w:r>
-        <w:t xml:space="preserve"> &gt; index.js</w:t>
-      </w:r>
-    </w:p>
-    <w:p>
-      <w:pPr>
-        <w:pStyle w:val="Corpodetexto"/>
-      </w:pPr>
-    </w:p>
-    <w:p>
-      <w:pPr>
-        <w:pStyle w:val="Corpodetexto"/>
-      </w:pPr>
-      <w:r>
-        <w:tab/>
-        <w:t>O seguinte código deve preencher o arquivo index.js:</w:t>
-      </w:r>
-    </w:p>
-    <w:p>
-      <w:pPr>
-        <w:pStyle w:val="Corpodetexto"/>
-      </w:pPr>
-    </w:p>
-    <w:p>
-      <w:pPr>
-        <w:pStyle w:val="Corpodetexto"/>
-      </w:pPr>
-      <w:proofErr w:type="spellStart"/>
-      <w:r>
-        <w:t>const</w:t>
-      </w:r>
-      <w:proofErr w:type="spellEnd"/>
-      <w:r>
-        <w:t xml:space="preserve"> </w:t>
-      </w:r>
-      <w:proofErr w:type="gramStart"/>
-      <w:r>
-        <w:t xml:space="preserve">{ </w:t>
-      </w:r>
-      <w:proofErr w:type="spellStart"/>
-      <w:r>
-        <w:t>MongoClient</w:t>
-      </w:r>
-      <w:proofErr w:type="spellEnd"/>
-      <w:proofErr w:type="gramEnd"/>
-      <w:r>
-        <w:t xml:space="preserve"> } = require('</w:t>
-      </w:r>
-      <w:proofErr w:type="spellStart"/>
-      <w:r>
-        <w:t>mongodb</w:t>
-      </w:r>
-      <w:proofErr w:type="spellEnd"/>
-      <w:r>
-        <w:t>');</w:t>
-      </w:r>
-    </w:p>
-    <w:p>
-      <w:pPr>
-        <w:pStyle w:val="Corpodetexto"/>
-      </w:pPr>
-    </w:p>
-    <w:p>
-      <w:pPr>
-        <w:pStyle w:val="Corpodetexto"/>
-      </w:pPr>
-      <w:r>
-        <w:t xml:space="preserve">// URI de conexão com o seu banco de dados </w:t>
-      </w:r>
-      <w:proofErr w:type="spellStart"/>
-      <w:r>
-        <w:t>MongoDB</w:t>
-      </w:r>
-      <w:proofErr w:type="spellEnd"/>
-    </w:p>
-    <w:p>
-      <w:pPr>
-        <w:pStyle w:val="Corpodetexto"/>
-      </w:pPr>
-      <w:proofErr w:type="spellStart"/>
-      <w:r>
-        <w:t>const</w:t>
-      </w:r>
-      <w:proofErr w:type="spellEnd"/>
-      <w:r>
-        <w:t xml:space="preserve"> uri = "</w:t>
-      </w:r>
-      <w:proofErr w:type="spellStart"/>
-      <w:r>
-        <w:t>mongodb</w:t>
-      </w:r>
-      <w:proofErr w:type="spellEnd"/>
-      <w:r>
-        <w:t xml:space="preserve">://localhost:27017"; // </w:t>
-      </w:r>
-      <w:proofErr w:type="gramStart"/>
-      <w:r>
-        <w:t>Altere</w:t>
-      </w:r>
-      <w:proofErr w:type="gramEnd"/>
-      <w:r>
-        <w:t xml:space="preserve"> para a sua URI, se necessário</w:t>
-      </w:r>
-    </w:p>
-    <w:p>
-      <w:pPr>
-        <w:pStyle w:val="Corpodetexto"/>
-      </w:pPr>
-      <w:proofErr w:type="spellStart"/>
-      <w:r>
-        <w:t>const</w:t>
-      </w:r>
-      <w:proofErr w:type="spellEnd"/>
-      <w:r>
-        <w:t xml:space="preserve"> </w:t>
-      </w:r>
-      <w:proofErr w:type="spellStart"/>
-      <w:r>
-        <w:t>client</w:t>
-      </w:r>
-      <w:proofErr w:type="spellEnd"/>
-      <w:r>
-        <w:t xml:space="preserve"> = new </w:t>
-      </w:r>
-      <w:proofErr w:type="spellStart"/>
-      <w:r>
-        <w:t>MongoClient</w:t>
-      </w:r>
-      <w:proofErr w:type="spellEnd"/>
-      <w:r>
-        <w:t>(uri);</w:t>
-      </w:r>
-    </w:p>
-    <w:p>
-      <w:pPr>
-        <w:pStyle w:val="Corpodetexto"/>
-      </w:pPr>
-    </w:p>
-    <w:p>
-      <w:pPr>
-        <w:pStyle w:val="Corpodetexto"/>
-      </w:pPr>
-      <w:proofErr w:type="spellStart"/>
-      <w:r>
-        <w:t>async</w:t>
-      </w:r>
-      <w:proofErr w:type="spellEnd"/>
-      <w:r>
-        <w:t xml:space="preserve"> </w:t>
-      </w:r>
-      <w:proofErr w:type="spellStart"/>
-      <w:r>
-        <w:t>function</w:t>
-      </w:r>
-      <w:proofErr w:type="spellEnd"/>
-      <w:r>
-        <w:t xml:space="preserve"> </w:t>
-      </w:r>
-      <w:proofErr w:type="spellStart"/>
-      <w:proofErr w:type="gramStart"/>
-      <w:r>
-        <w:t>run</w:t>
-      </w:r>
-      <w:proofErr w:type="spellEnd"/>
-      <w:r>
-        <w:t>(</w:t>
-      </w:r>
-      <w:proofErr w:type="gramEnd"/>
-      <w:r>
-        <w:t>) {</w:t>
-      </w:r>
-    </w:p>
-    <w:p>
-      <w:pPr>
-        <w:pStyle w:val="Corpodetexto"/>
-      </w:pPr>
-      <w:r>
-        <w:t xml:space="preserve">  </w:t>
-      </w:r>
-      <w:proofErr w:type="spellStart"/>
-      <w:r>
-        <w:t>try</w:t>
-      </w:r>
-      <w:proofErr w:type="spellEnd"/>
-      <w:r>
-        <w:t xml:space="preserve"> {</w:t>
-      </w:r>
-    </w:p>
-    <w:p>
-      <w:pPr>
-        <w:pStyle w:val="Corpodetexto"/>
-      </w:pPr>
-      <w:r>
-        <w:t xml:space="preserve">    // Conecte-se ao cliente do </w:t>
-      </w:r>
-      <w:proofErr w:type="spellStart"/>
-      <w:r>
-        <w:t>MongoDB</w:t>
-      </w:r>
-      <w:proofErr w:type="spellEnd"/>
-    </w:p>
-    <w:p>
-      <w:pPr>
-        <w:pStyle w:val="Corpodetexto"/>
-      </w:pPr>
-      <w:r>
-        <w:t xml:space="preserve">    </w:t>
-      </w:r>
-      <w:proofErr w:type="spellStart"/>
-      <w:r>
-        <w:t>await</w:t>
-      </w:r>
-      <w:proofErr w:type="spellEnd"/>
-      <w:r>
-        <w:t xml:space="preserve"> </w:t>
-      </w:r>
-      <w:proofErr w:type="spellStart"/>
-      <w:proofErr w:type="gramStart"/>
-      <w:r>
-        <w:t>client.connect</w:t>
-      </w:r>
-      <w:proofErr w:type="spellEnd"/>
-      <w:proofErr w:type="gramEnd"/>
-      <w:r>
-        <w:t>();</w:t>
-      </w:r>
-    </w:p>
-    <w:p>
-      <w:pPr>
-        <w:pStyle w:val="Corpodetexto"/>
-      </w:pPr>
-      <w:r>
-        <w:t xml:space="preserve">    </w:t>
-      </w:r>
-      <w:proofErr w:type="gramStart"/>
-      <w:r>
-        <w:t>console.log(</w:t>
-      </w:r>
-      <w:proofErr w:type="gramEnd"/>
-      <w:r>
-        <w:t xml:space="preserve">"Conectado ao </w:t>
-      </w:r>
-      <w:proofErr w:type="spellStart"/>
-      <w:r>
-        <w:t>MongoDB</w:t>
-      </w:r>
-      <w:proofErr w:type="spellEnd"/>
-      <w:r>
-        <w:t>!");</w:t>
-      </w:r>
-    </w:p>
-    <w:p>
-      <w:pPr>
-        <w:pStyle w:val="Corpodetexto"/>
-      </w:pPr>
-    </w:p>
-    <w:p>
-      <w:pPr>
-        <w:pStyle w:val="Corpodetexto"/>
-      </w:pPr>
-      <w:r>
-        <w:t xml:space="preserve">    </w:t>
-      </w:r>
-      <w:proofErr w:type="spellStart"/>
-      <w:r>
-        <w:t>const</w:t>
-      </w:r>
-      <w:proofErr w:type="spellEnd"/>
-      <w:r>
-        <w:t xml:space="preserve"> </w:t>
-      </w:r>
-      <w:proofErr w:type="spellStart"/>
-      <w:r>
-        <w:t>database</w:t>
-      </w:r>
-      <w:proofErr w:type="spellEnd"/>
-      <w:r>
-        <w:t xml:space="preserve"> = </w:t>
-      </w:r>
-      <w:proofErr w:type="spellStart"/>
-      <w:r>
-        <w:t>client.db</w:t>
-      </w:r>
-      <w:proofErr w:type="spellEnd"/>
-      <w:r>
-        <w:t>("biblioteca");</w:t>
-      </w:r>
-    </w:p>
-    <w:p>
-      <w:pPr>
-        <w:pStyle w:val="Corpodetexto"/>
-      </w:pPr>
-      <w:r>
-        <w:t xml:space="preserve">    </w:t>
-      </w:r>
-      <w:proofErr w:type="spellStart"/>
-      <w:r>
-        <w:t>const</w:t>
-      </w:r>
-      <w:proofErr w:type="spellEnd"/>
-      <w:r>
-        <w:t xml:space="preserve"> livros = </w:t>
-      </w:r>
-      <w:proofErr w:type="spellStart"/>
-      <w:proofErr w:type="gramStart"/>
-      <w:r>
-        <w:t>database.collection</w:t>
-      </w:r>
-      <w:proofErr w:type="spellEnd"/>
-      <w:proofErr w:type="gramEnd"/>
-      <w:r>
-        <w:t>("livros");</w:t>
-      </w:r>
-    </w:p>
-    <w:p>
-      <w:pPr>
-        <w:pStyle w:val="Corpodetexto"/>
-      </w:pPr>
-    </w:p>
-    <w:p>
-      <w:pPr>
-        <w:pStyle w:val="Corpodetexto"/>
-      </w:pPr>
-      <w:r>
-        <w:t xml:space="preserve">    // --- 1. CREATE: Adicionar um novo livro ---</w:t>
-      </w:r>
-    </w:p>
-    <w:p>
-      <w:pPr>
-        <w:pStyle w:val="Corpodetexto"/>
-      </w:pPr>
-      <w:r>
-        <w:t xml:space="preserve">    </w:t>
-      </w:r>
-      <w:proofErr w:type="gramStart"/>
-      <w:r>
-        <w:t>console.log(</w:t>
-      </w:r>
-      <w:proofErr w:type="gramEnd"/>
-      <w:r>
-        <w:t>"\n--- Questão 1: Adicionar um novo livro ---");</w:t>
-      </w:r>
-    </w:p>
-    <w:p>
-      <w:pPr>
-        <w:pStyle w:val="Corpodetexto"/>
-      </w:pPr>
-      <w:r>
-        <w:t xml:space="preserve">    </w:t>
-      </w:r>
-      <w:proofErr w:type="spellStart"/>
-      <w:r>
-        <w:t>const</w:t>
-      </w:r>
-      <w:proofErr w:type="spellEnd"/>
-      <w:r>
-        <w:t xml:space="preserve"> </w:t>
-      </w:r>
-      <w:proofErr w:type="spellStart"/>
-      <w:r>
-        <w:t>novoLivro</w:t>
-      </w:r>
-      <w:proofErr w:type="spellEnd"/>
-      <w:r>
-        <w:t xml:space="preserve"> = {</w:t>
-      </w:r>
-    </w:p>
-    <w:p>
-      <w:pPr>
-        <w:pStyle w:val="Corpodetexto"/>
-      </w:pPr>
-      <w:r>
-        <w:t xml:space="preserve">      </w:t>
-      </w:r>
-      <w:proofErr w:type="spellStart"/>
-      <w:r>
-        <w:t>titulo</w:t>
-      </w:r>
-      <w:proofErr w:type="spellEnd"/>
-      <w:r>
-        <w:t xml:space="preserve">: "A </w:t>
-      </w:r>
-      <w:proofErr w:type="spellStart"/>
-      <w:r>
-        <w:t>Wise</w:t>
-      </w:r>
-      <w:proofErr w:type="spellEnd"/>
-      <w:r>
-        <w:t xml:space="preserve"> </w:t>
-      </w:r>
-      <w:proofErr w:type="spellStart"/>
-      <w:r>
-        <w:t>Man's</w:t>
-      </w:r>
-      <w:proofErr w:type="spellEnd"/>
-      <w:r>
-        <w:t xml:space="preserve"> Fear",</w:t>
-      </w:r>
-    </w:p>
-    <w:p>
-      <w:pPr>
-        <w:pStyle w:val="Corpodetexto"/>
-      </w:pPr>
-      <w:r>
-        <w:t xml:space="preserve">      autor: "Patrick </w:t>
-      </w:r>
-      <w:proofErr w:type="spellStart"/>
-      <w:r>
-        <w:t>Rothfuss</w:t>
-      </w:r>
-      <w:proofErr w:type="spellEnd"/>
-      <w:r>
-        <w:t>",</w:t>
-      </w:r>
-    </w:p>
-    <w:p>
-      <w:pPr>
-        <w:pStyle w:val="Corpodetexto"/>
-      </w:pPr>
-      <w:r>
-        <w:t xml:space="preserve">      </w:t>
-      </w:r>
-      <w:proofErr w:type="spellStart"/>
-      <w:r>
-        <w:t>ano_publicacao</w:t>
-      </w:r>
-      <w:proofErr w:type="spellEnd"/>
-      <w:r>
-        <w:t>: 2011,</w:t>
-      </w:r>
-    </w:p>
-    <w:p>
-      <w:pPr>
-        <w:pStyle w:val="Corpodetexto"/>
-      </w:pPr>
-      <w:r>
-        <w:lastRenderedPageBreak/>
-        <w:t xml:space="preserve">      </w:t>
-      </w:r>
-      <w:proofErr w:type="spellStart"/>
-      <w:r>
-        <w:t>genero</w:t>
-      </w:r>
-      <w:proofErr w:type="spellEnd"/>
-      <w:r>
-        <w:t>: "Fantasia",</w:t>
-      </w:r>
-    </w:p>
-    <w:p>
-      <w:pPr>
-        <w:pStyle w:val="Corpodetexto"/>
-      </w:pPr>
-      <w:r>
-        <w:t xml:space="preserve">      quantidade: 5</w:t>
-      </w:r>
-    </w:p>
-    <w:p>
-      <w:pPr>
-        <w:pStyle w:val="Corpodetexto"/>
-      </w:pPr>
-      <w:r>
-        <w:t xml:space="preserve">    };</w:t>
-      </w:r>
-    </w:p>
-    <w:p>
-      <w:pPr>
-        <w:pStyle w:val="Corpodetexto"/>
-      </w:pPr>
-    </w:p>
-    <w:p>
-      <w:pPr>
-        <w:pStyle w:val="Corpodetexto"/>
-      </w:pPr>
-      <w:r>
-        <w:t xml:space="preserve">    </w:t>
-      </w:r>
-      <w:proofErr w:type="spellStart"/>
-      <w:r>
-        <w:t>const</w:t>
-      </w:r>
-      <w:proofErr w:type="spellEnd"/>
-      <w:r>
-        <w:t xml:space="preserve"> </w:t>
-      </w:r>
-      <w:proofErr w:type="spellStart"/>
-      <w:r>
-        <w:t>resultadoCreate</w:t>
-      </w:r>
-      <w:proofErr w:type="spellEnd"/>
-      <w:r>
-        <w:t xml:space="preserve"> = </w:t>
-      </w:r>
-      <w:proofErr w:type="spellStart"/>
-      <w:r>
-        <w:t>await</w:t>
-      </w:r>
-      <w:proofErr w:type="spellEnd"/>
-      <w:r>
-        <w:t xml:space="preserve"> </w:t>
-      </w:r>
-      <w:proofErr w:type="spellStart"/>
-      <w:proofErr w:type="gramStart"/>
-      <w:r>
-        <w:t>livros.insertOne</w:t>
-      </w:r>
-      <w:proofErr w:type="spellEnd"/>
-      <w:proofErr w:type="gramEnd"/>
-      <w:r>
-        <w:t>(</w:t>
-      </w:r>
-      <w:proofErr w:type="spellStart"/>
-      <w:r>
-        <w:t>novoLivro</w:t>
-      </w:r>
-      <w:proofErr w:type="spellEnd"/>
-      <w:r>
-        <w:t>);</w:t>
-      </w:r>
-    </w:p>
-    <w:p>
-      <w:pPr>
-        <w:pStyle w:val="Corpodetexto"/>
-      </w:pPr>
-      <w:r>
-        <w:t xml:space="preserve">    </w:t>
-      </w:r>
-      <w:proofErr w:type="gramStart"/>
-      <w:r>
-        <w:t>console.log(</w:t>
-      </w:r>
-      <w:proofErr w:type="gramEnd"/>
-      <w:r>
-        <w:t>`Livro adicionado com sucesso! ID: ${</w:t>
-      </w:r>
-      <w:proofErr w:type="spellStart"/>
-      <w:proofErr w:type="gramStart"/>
-      <w:r>
-        <w:t>resultadoCreate.insertedId</w:t>
-      </w:r>
-      <w:proofErr w:type="spellEnd"/>
-      <w:r>
-        <w:t>}`</w:t>
-      </w:r>
-      <w:proofErr w:type="gramEnd"/>
-      <w:r>
-        <w:t>);</w:t>
-      </w:r>
-    </w:p>
-    <w:p>
-      <w:pPr>
-        <w:pStyle w:val="Corpodetexto"/>
-      </w:pPr>
-    </w:p>
-    <w:p>
-      <w:pPr>
-        <w:pStyle w:val="Corpodetexto"/>
-      </w:pPr>
-      <w:r>
-        <w:t xml:space="preserve">    // --- 2. READ: Consultar livros de um autor específico ---</w:t>
-      </w:r>
-    </w:p>
-    <w:p>
-      <w:pPr>
-        <w:pStyle w:val="Corpodetexto"/>
-      </w:pPr>
-      <w:r>
-        <w:t xml:space="preserve">    </w:t>
-      </w:r>
-      <w:proofErr w:type="gramStart"/>
-      <w:r>
-        <w:t>console.log(</w:t>
-      </w:r>
-      <w:proofErr w:type="gramEnd"/>
-      <w:r>
-        <w:t xml:space="preserve">"\n--- Questão 2: Listar livros de 'Patrick </w:t>
-      </w:r>
-      <w:proofErr w:type="spellStart"/>
-      <w:r>
-        <w:t>Rothfuss</w:t>
-      </w:r>
-      <w:proofErr w:type="spellEnd"/>
-      <w:r>
-        <w:t>' ---");</w:t>
-      </w:r>
-    </w:p>
-    <w:p>
-      <w:pPr>
-        <w:pStyle w:val="Corpodetexto"/>
-      </w:pPr>
-      <w:r>
-        <w:t xml:space="preserve">    </w:t>
-      </w:r>
-      <w:proofErr w:type="spellStart"/>
-      <w:r>
-        <w:t>const</w:t>
-      </w:r>
-      <w:proofErr w:type="spellEnd"/>
-      <w:r>
-        <w:t xml:space="preserve"> </w:t>
-      </w:r>
-      <w:proofErr w:type="spellStart"/>
-      <w:r>
-        <w:t>queryRead</w:t>
-      </w:r>
-      <w:proofErr w:type="spellEnd"/>
-      <w:r>
-        <w:t xml:space="preserve"> = </w:t>
-      </w:r>
-      <w:proofErr w:type="gramStart"/>
-      <w:r>
-        <w:t>{ autor</w:t>
-      </w:r>
-      <w:proofErr w:type="gramEnd"/>
-      <w:r>
-        <w:t xml:space="preserve">: "Patrick </w:t>
-      </w:r>
-      <w:proofErr w:type="spellStart"/>
-      <w:r>
-        <w:t>Rothfuss</w:t>
-      </w:r>
-      <w:proofErr w:type="spellEnd"/>
-      <w:r>
-        <w:t>" };</w:t>
-      </w:r>
-    </w:p>
-    <w:p>
-      <w:pPr>
-        <w:pStyle w:val="Corpodetexto"/>
-      </w:pPr>
-      <w:r>
-        <w:t xml:space="preserve">    </w:t>
-      </w:r>
-      <w:proofErr w:type="spellStart"/>
-      <w:r>
-        <w:t>const</w:t>
-      </w:r>
-      <w:proofErr w:type="spellEnd"/>
-      <w:r>
-        <w:t xml:space="preserve"> cursor = </w:t>
-      </w:r>
-      <w:proofErr w:type="spellStart"/>
-      <w:proofErr w:type="gramStart"/>
-      <w:r>
-        <w:t>livros.find</w:t>
-      </w:r>
-      <w:proofErr w:type="spellEnd"/>
-      <w:proofErr w:type="gramEnd"/>
-      <w:r>
-        <w:t>(</w:t>
-      </w:r>
-      <w:proofErr w:type="spellStart"/>
-      <w:r>
-        <w:t>queryRead</w:t>
-      </w:r>
-      <w:proofErr w:type="spellEnd"/>
-      <w:r>
-        <w:t>);</w:t>
-      </w:r>
-    </w:p>
-    <w:p>
-      <w:pPr>
-        <w:pStyle w:val="Corpodetexto"/>
-      </w:pPr>
-    </w:p>
-    <w:p>
-      <w:pPr>
-        <w:pStyle w:val="Corpodetexto"/>
-      </w:pPr>
-      <w:r>
-        <w:t xml:space="preserve">    </w:t>
-      </w:r>
-      <w:proofErr w:type="spellStart"/>
-      <w:r>
-        <w:t>if</w:t>
-      </w:r>
-      <w:proofErr w:type="spellEnd"/>
-      <w:r>
-        <w:t xml:space="preserve"> ((</w:t>
-      </w:r>
-      <w:proofErr w:type="spellStart"/>
-      <w:r>
-        <w:t>await</w:t>
-      </w:r>
-      <w:proofErr w:type="spellEnd"/>
-      <w:r>
-        <w:t xml:space="preserve"> </w:t>
-      </w:r>
-      <w:proofErr w:type="spellStart"/>
-      <w:proofErr w:type="gramStart"/>
-      <w:r>
-        <w:t>livros.countDocuments</w:t>
-      </w:r>
-      <w:proofErr w:type="spellEnd"/>
-      <w:proofErr w:type="gramEnd"/>
-      <w:r>
-        <w:t>(</w:t>
-      </w:r>
-      <w:proofErr w:type="spellStart"/>
-      <w:r>
-        <w:t>queryRead</w:t>
-      </w:r>
-      <w:proofErr w:type="spellEnd"/>
-      <w:r>
-        <w:t>)) === 0) {</w:t>
-      </w:r>
-    </w:p>
-    <w:p>
-      <w:pPr>
-        <w:pStyle w:val="Corpodetexto"/>
-      </w:pPr>
-      <w:r>
-        <w:t xml:space="preserve">      </w:t>
-      </w:r>
-      <w:proofErr w:type="gramStart"/>
-      <w:r>
-        <w:t>console.log(</w:t>
-      </w:r>
-      <w:proofErr w:type="gramEnd"/>
-      <w:r>
-        <w:t>"Nenhum livro encontrado para este autor.");</w:t>
-      </w:r>
-    </w:p>
-    <w:p>
-      <w:pPr>
-        <w:pStyle w:val="Corpodetexto"/>
-      </w:pPr>
-      <w:r>
-        <w:t xml:space="preserve">    } </w:t>
-      </w:r>
-      <w:proofErr w:type="spellStart"/>
-      <w:r>
-        <w:t>else</w:t>
-      </w:r>
-      <w:proofErr w:type="spellEnd"/>
-      <w:r>
-        <w:t xml:space="preserve"> {</w:t>
-      </w:r>
-    </w:p>
-    <w:p>
-      <w:pPr>
-        <w:pStyle w:val="Corpodetexto"/>
-      </w:pPr>
-      <w:r>
-        <w:t xml:space="preserve">      </w:t>
-      </w:r>
-      <w:proofErr w:type="spellStart"/>
-      <w:r>
-        <w:t>await</w:t>
-      </w:r>
-      <w:proofErr w:type="spellEnd"/>
-      <w:r>
-        <w:t xml:space="preserve"> </w:t>
-      </w:r>
-      <w:proofErr w:type="spellStart"/>
-      <w:proofErr w:type="gramStart"/>
-      <w:r>
-        <w:t>cursor.forEach</w:t>
-      </w:r>
-      <w:proofErr w:type="spellEnd"/>
-      <w:proofErr w:type="gramEnd"/>
-      <w:r>
-        <w:t>(</w:t>
-      </w:r>
-      <w:proofErr w:type="spellStart"/>
-      <w:r>
-        <w:t>doc</w:t>
-      </w:r>
-      <w:proofErr w:type="spellEnd"/>
-      <w:r>
-        <w:t xml:space="preserve"> =&gt; console.log(</w:t>
-      </w:r>
-      <w:proofErr w:type="spellStart"/>
-      <w:r>
-        <w:t>doc</w:t>
-      </w:r>
-      <w:proofErr w:type="spellEnd"/>
-      <w:r>
-        <w:t>));</w:t>
-      </w:r>
-    </w:p>
-    <w:p>
-      <w:pPr>
-        <w:pStyle w:val="Corpodetexto"/>
-      </w:pPr>
-      <w:r>
-        <w:t xml:space="preserve">    }</w:t>
-      </w:r>
-    </w:p>
-    <w:p>
-      <w:pPr>
-        <w:pStyle w:val="Corpodetexto"/>
-      </w:pPr>
-    </w:p>
-    <w:p>
-      <w:pPr>
-        <w:pStyle w:val="Corpodetexto"/>
-      </w:pPr>
-      <w:r>
-        <w:t xml:space="preserve">    // --- 3. UPDATE: Atualizar a quantidade de livros ---</w:t>
-      </w:r>
-    </w:p>
-    <w:p>
-      <w:pPr>
-        <w:pStyle w:val="Corpodetexto"/>
-      </w:pPr>
-      <w:r>
-        <w:t xml:space="preserve">    </w:t>
-      </w:r>
-      <w:proofErr w:type="gramStart"/>
-      <w:r>
-        <w:t>console.log(</w:t>
-      </w:r>
-      <w:proofErr w:type="gramEnd"/>
-      <w:r>
-        <w:t>"\n--- Questão 3: Atualizar a quantidade de 'O Nome do Vento' ---");</w:t>
-      </w:r>
-    </w:p>
-    <w:p>
-      <w:pPr>
-        <w:pStyle w:val="Corpodetexto"/>
-      </w:pPr>
-      <w:r>
-        <w:t xml:space="preserve">    </w:t>
-      </w:r>
-      <w:proofErr w:type="spellStart"/>
-      <w:r>
-        <w:t>const</w:t>
-      </w:r>
-      <w:proofErr w:type="spellEnd"/>
-      <w:r>
-        <w:t xml:space="preserve"> </w:t>
-      </w:r>
-      <w:proofErr w:type="spellStart"/>
-      <w:r>
-        <w:t>filtroUpdate</w:t>
-      </w:r>
-      <w:proofErr w:type="spellEnd"/>
-      <w:r>
-        <w:t xml:space="preserve"> = </w:t>
-      </w:r>
-      <w:proofErr w:type="gramStart"/>
-      <w:r>
-        <w:t xml:space="preserve">{ </w:t>
-      </w:r>
-      <w:proofErr w:type="spellStart"/>
-      <w:r>
-        <w:t>titulo</w:t>
-      </w:r>
-      <w:proofErr w:type="spellEnd"/>
-      <w:proofErr w:type="gramEnd"/>
-      <w:r>
-        <w:t>: "O Nome do Vento" };</w:t>
-      </w:r>
-    </w:p>
-    <w:p>
-      <w:pPr>
-        <w:pStyle w:val="Corpodetexto"/>
-      </w:pPr>
-      <w:r>
-        <w:t xml:space="preserve">    </w:t>
-      </w:r>
-      <w:proofErr w:type="spellStart"/>
-      <w:r>
-        <w:t>const</w:t>
-      </w:r>
-      <w:proofErr w:type="spellEnd"/>
-      <w:r>
-        <w:t xml:space="preserve"> </w:t>
-      </w:r>
-      <w:proofErr w:type="spellStart"/>
-      <w:r>
-        <w:t>atualizacao</w:t>
-      </w:r>
-      <w:proofErr w:type="spellEnd"/>
-      <w:r>
-        <w:t xml:space="preserve"> = </w:t>
-      </w:r>
-      <w:proofErr w:type="gramStart"/>
-      <w:r>
-        <w:t>{ $</w:t>
-      </w:r>
-      <w:proofErr w:type="spellStart"/>
-      <w:proofErr w:type="gramEnd"/>
-      <w:r>
-        <w:t>inc</w:t>
-      </w:r>
-      <w:proofErr w:type="spellEnd"/>
-      <w:r>
-        <w:t>: { quantidade: 3 } };</w:t>
-      </w:r>
-    </w:p>
-    <w:p>
-      <w:pPr>
-        <w:pStyle w:val="Corpodetexto"/>
-      </w:pPr>
-    </w:p>
-    <w:p>
-      <w:pPr>
-        <w:pStyle w:val="Corpodetexto"/>
-      </w:pPr>
-      <w:r>
-        <w:t xml:space="preserve">    </w:t>
-      </w:r>
-      <w:proofErr w:type="spellStart"/>
-      <w:r>
-        <w:t>const</w:t>
-      </w:r>
-      <w:proofErr w:type="spellEnd"/>
-      <w:r>
-        <w:t xml:space="preserve"> </w:t>
-      </w:r>
-      <w:proofErr w:type="spellStart"/>
-      <w:r>
-        <w:t>resultadoUpdate</w:t>
-      </w:r>
-      <w:proofErr w:type="spellEnd"/>
-      <w:r>
-        <w:t xml:space="preserve"> = </w:t>
-      </w:r>
-      <w:proofErr w:type="spellStart"/>
-      <w:r>
-        <w:t>await</w:t>
-      </w:r>
-      <w:proofErr w:type="spellEnd"/>
-      <w:r>
-        <w:t xml:space="preserve"> </w:t>
-      </w:r>
-      <w:proofErr w:type="spellStart"/>
-      <w:proofErr w:type="gramStart"/>
-      <w:r>
-        <w:t>livros.updateOne</w:t>
-      </w:r>
-      <w:proofErr w:type="spellEnd"/>
-      <w:proofErr w:type="gramEnd"/>
-      <w:r>
-        <w:t>(</w:t>
-      </w:r>
-      <w:proofErr w:type="spellStart"/>
-      <w:r>
-        <w:t>filtroUpdate</w:t>
-      </w:r>
-      <w:proofErr w:type="spellEnd"/>
-      <w:r>
-        <w:t xml:space="preserve">, </w:t>
-      </w:r>
-      <w:proofErr w:type="spellStart"/>
-      <w:r>
-        <w:t>atualizacao</w:t>
-      </w:r>
-      <w:proofErr w:type="spellEnd"/>
-      <w:r>
-        <w:t>);</w:t>
-      </w:r>
-    </w:p>
-    <w:p>
-      <w:pPr>
-        <w:pStyle w:val="Corpodetexto"/>
-      </w:pPr>
-      <w:r>
-        <w:t xml:space="preserve">    </w:t>
-      </w:r>
-      <w:proofErr w:type="gramStart"/>
-      <w:r>
-        <w:t>console.log(</w:t>
-      </w:r>
-      <w:proofErr w:type="gramEnd"/>
-      <w:r>
-        <w:t>`${</w:t>
-      </w:r>
-      <w:proofErr w:type="spellStart"/>
-      <w:r>
-        <w:t>resultadoUpdate.modifiedCount</w:t>
-      </w:r>
-      <w:proofErr w:type="spellEnd"/>
-      <w:r>
-        <w:t>} documento(s) atualizado(s).`);</w:t>
-      </w:r>
-    </w:p>
-    <w:p>
-      <w:pPr>
-        <w:pStyle w:val="Corpodetexto"/>
-      </w:pPr>
-    </w:p>
-    <w:p>
-      <w:pPr>
-        <w:pStyle w:val="Corpodetexto"/>
-      </w:pPr>
-      <w:r>
-        <w:t xml:space="preserve">    // --- 4. DELETE: Remover livros de um determinado gênero ---</w:t>
-      </w:r>
-    </w:p>
-    <w:p>
-      <w:pPr>
-        <w:pStyle w:val="Corpodetexto"/>
-      </w:pPr>
-      <w:r>
-        <w:t xml:space="preserve">    </w:t>
-      </w:r>
-      <w:proofErr w:type="gramStart"/>
-      <w:r>
-        <w:t>console.log(</w:t>
-      </w:r>
-      <w:proofErr w:type="gramEnd"/>
-      <w:r>
-        <w:t>"\n--- Questão 4: Remover livros do gênero 'Fantasia' ---");</w:t>
-      </w:r>
-    </w:p>
-    <w:p>
-      <w:pPr>
-        <w:pStyle w:val="Corpodetexto"/>
-      </w:pPr>
-      <w:r>
-        <w:t xml:space="preserve">    </w:t>
-      </w:r>
-      <w:proofErr w:type="spellStart"/>
-      <w:r>
-        <w:t>const</w:t>
-      </w:r>
-      <w:proofErr w:type="spellEnd"/>
-      <w:r>
-        <w:t xml:space="preserve"> </w:t>
-      </w:r>
-      <w:proofErr w:type="spellStart"/>
-      <w:r>
-        <w:t>filtroDelete</w:t>
-      </w:r>
-      <w:proofErr w:type="spellEnd"/>
-      <w:r>
-        <w:t xml:space="preserve"> = </w:t>
-      </w:r>
-      <w:proofErr w:type="gramStart"/>
-      <w:r>
-        <w:t xml:space="preserve">{ </w:t>
-      </w:r>
-      <w:proofErr w:type="spellStart"/>
-      <w:r>
-        <w:t>genero</w:t>
-      </w:r>
-      <w:proofErr w:type="spellEnd"/>
-      <w:proofErr w:type="gramEnd"/>
-      <w:r>
-        <w:t>: "Fantasia" };</w:t>
-      </w:r>
-    </w:p>
-    <w:p>
-      <w:pPr>
-        <w:pStyle w:val="Corpodetexto"/>
-      </w:pPr>
-    </w:p>
-    <w:p>
-      <w:pPr>
-        <w:pStyle w:val="Corpodetexto"/>
-      </w:pPr>
-      <w:r>
-        <w:t xml:space="preserve">    </w:t>
-      </w:r>
-      <w:proofErr w:type="spellStart"/>
-      <w:r>
-        <w:t>const</w:t>
-      </w:r>
-      <w:proofErr w:type="spellEnd"/>
-      <w:r>
-        <w:t xml:space="preserve"> </w:t>
-      </w:r>
-      <w:proofErr w:type="spellStart"/>
-      <w:r>
-        <w:t>resultadoDelete</w:t>
-      </w:r>
-      <w:proofErr w:type="spellEnd"/>
-      <w:r>
-        <w:t xml:space="preserve"> = </w:t>
-      </w:r>
-      <w:proofErr w:type="spellStart"/>
-      <w:r>
-        <w:t>await</w:t>
-      </w:r>
-      <w:proofErr w:type="spellEnd"/>
-      <w:r>
-        <w:t xml:space="preserve"> </w:t>
-      </w:r>
-      <w:proofErr w:type="spellStart"/>
-      <w:proofErr w:type="gramStart"/>
-      <w:r>
-        <w:t>livros.deleteMany</w:t>
-      </w:r>
-      <w:proofErr w:type="spellEnd"/>
-      <w:proofErr w:type="gramEnd"/>
-      <w:r>
-        <w:t>(</w:t>
-      </w:r>
-      <w:proofErr w:type="spellStart"/>
-      <w:r>
-        <w:t>filtroDelete</w:t>
-      </w:r>
-      <w:proofErr w:type="spellEnd"/>
-      <w:r>
-        <w:t>);</w:t>
-      </w:r>
-    </w:p>
-    <w:p>
-      <w:pPr>
-        <w:pStyle w:val="Corpodetexto"/>
-      </w:pPr>
-      <w:r>
-        <w:lastRenderedPageBreak/>
-        <w:t xml:space="preserve">    </w:t>
-      </w:r>
-      <w:proofErr w:type="gramStart"/>
-      <w:r>
-        <w:t>console.log(</w:t>
-      </w:r>
-      <w:proofErr w:type="gramEnd"/>
-      <w:r>
-        <w:t>`${</w:t>
-      </w:r>
-      <w:proofErr w:type="spellStart"/>
-      <w:r>
-        <w:t>resultadoDelete.deletedCount</w:t>
-      </w:r>
-      <w:proofErr w:type="spellEnd"/>
-      <w:r>
-        <w:t>} documento(s) removido(s).`);</w:t>
-      </w:r>
-    </w:p>
-    <w:p>
-      <w:pPr>
-        <w:pStyle w:val="Corpodetexto"/>
-      </w:pPr>
-    </w:p>
-    <w:p>
-      <w:pPr>
-        <w:pStyle w:val="Corpodetexto"/>
-      </w:pPr>
-      <w:r>
-        <w:t xml:space="preserve">  } </w:t>
-      </w:r>
-      <w:proofErr w:type="spellStart"/>
-      <w:r>
-        <w:t>finally</w:t>
-      </w:r>
-      <w:proofErr w:type="spellEnd"/>
-      <w:r>
-        <w:t xml:space="preserve"> {</w:t>
-      </w:r>
-    </w:p>
-    <w:p>
-      <w:pPr>
-        <w:pStyle w:val="Corpodetexto"/>
-      </w:pPr>
-      <w:r>
-        <w:t xml:space="preserve">    // Garanta que o cliente se feche após a conclusão/erro</w:t>
-      </w:r>
-    </w:p>
-    <w:p>
-      <w:pPr>
-        <w:pStyle w:val="Corpodetexto"/>
-      </w:pPr>
-      <w:r>
-        <w:t xml:space="preserve">    </w:t>
-      </w:r>
-      <w:proofErr w:type="spellStart"/>
-      <w:r>
-        <w:t>await</w:t>
-      </w:r>
-      <w:proofErr w:type="spellEnd"/>
-      <w:r>
-        <w:t xml:space="preserve"> </w:t>
-      </w:r>
-      <w:proofErr w:type="spellStart"/>
-      <w:proofErr w:type="gramStart"/>
-      <w:r>
-        <w:t>client.close</w:t>
-      </w:r>
-      <w:proofErr w:type="spellEnd"/>
-      <w:proofErr w:type="gramEnd"/>
-      <w:r>
-        <w:t>();</w:t>
-      </w:r>
-    </w:p>
-    <w:p>
-      <w:pPr>
-        <w:pStyle w:val="Corpodetexto"/>
-      </w:pPr>
-      <w:r>
-        <w:t xml:space="preserve">    </w:t>
-      </w:r>
-      <w:proofErr w:type="gramStart"/>
-      <w:r>
-        <w:t>console.log(</w:t>
-      </w:r>
-      <w:proofErr w:type="gramEnd"/>
-      <w:r>
-        <w:t xml:space="preserve">"Conexão com o </w:t>
-      </w:r>
-      <w:proofErr w:type="spellStart"/>
-      <w:r>
-        <w:t>MongoDB</w:t>
-      </w:r>
-      <w:proofErr w:type="spellEnd"/>
-      <w:r>
-        <w:t xml:space="preserve"> fechada.");</w:t>
-      </w:r>
-    </w:p>
-    <w:p>
-      <w:pPr>
-        <w:pStyle w:val="Corpodetexto"/>
-      </w:pPr>
-      <w:r>
-        <w:t xml:space="preserve">  }</w:t>
-      </w:r>
-    </w:p>
-    <w:p>
-      <w:pPr>
-        <w:pStyle w:val="Corpodetexto"/>
-      </w:pPr>
-      <w:r>
-        <w:t>}</w:t>
-      </w:r>
-    </w:p>
-    <w:p>
-      <w:pPr>
-        <w:pStyle w:val="Corpodetexto"/>
-      </w:pPr>
-    </w:p>
-    <w:p>
-      <w:pPr>
-        <w:pStyle w:val="Corpodetexto"/>
-      </w:pPr>
-      <w:proofErr w:type="spellStart"/>
-      <w:r>
-        <w:t>run</w:t>
-      </w:r>
-      <w:proofErr w:type="spellEnd"/>
-      <w:r>
-        <w:t>(</w:t>
-      </w:r>
-      <w:proofErr w:type="gramStart"/>
-      <w:r>
-        <w:t>).catch</w:t>
-      </w:r>
-      <w:proofErr w:type="gramEnd"/>
-      <w:r>
-        <w:t>(</w:t>
-      </w:r>
-      <w:proofErr w:type="spellStart"/>
-      <w:r>
-        <w:t>console.dir</w:t>
-      </w:r>
-      <w:proofErr w:type="spellEnd"/>
-      <w:r>
-        <w:t>);</w:t>
-      </w:r>
-    </w:p>
-    <w:p>
-      <w:pPr>
-        <w:pStyle w:val="Corpodetexto"/>
-      </w:pPr>
-    </w:p>
-    <w:p>
-      <w:pPr>
-        <w:pStyle w:val="Corpodetexto"/>
-        <w:ind w:firstLine="720"/>
-      </w:pPr>
-      <w:r>
-        <w:t>Explicação do Código</w:t>
-      </w:r>
-      <w:r>
-        <w:t>:</w:t>
-      </w:r>
-    </w:p>
-    <w:p>
-      <w:pPr>
-        <w:pStyle w:val="Corpodetexto"/>
-        <w:ind w:firstLine="720"/>
-      </w:pPr>
-    </w:p>
-    <w:p>
-      <w:pPr>
-        <w:pStyle w:val="Corpodetexto"/>
-        <w:ind w:firstLine="720"/>
-      </w:pPr>
+      <w:proofErr w:type="spellStart"/>
       <w:r>
         <w:rPr>
           <w:b/>
           <w:bCs/>
         </w:rPr>
-        <w:t>Conexão:</w:t>
-      </w:r>
-      <w:r>
-        <w:t xml:space="preserve"> O código importa a classe </w:t>
-      </w:r>
-      <w:proofErr w:type="spellStart"/>
-      <w:r>
-        <w:t>MongoClient</w:t>
-      </w:r>
-      <w:proofErr w:type="spellEnd"/>
-      <w:r>
-        <w:t xml:space="preserve"> do pacote </w:t>
-      </w:r>
-      <w:proofErr w:type="spellStart"/>
-      <w:r>
-        <w:t>mongodb</w:t>
-      </w:r>
-      <w:proofErr w:type="spellEnd"/>
-      <w:r>
-        <w:t xml:space="preserve"> e se conecta ao servidor usando a URI. A função </w:t>
-      </w:r>
-      <w:proofErr w:type="spellStart"/>
-      <w:proofErr w:type="gramStart"/>
-      <w:r>
-        <w:t>run</w:t>
-      </w:r>
-      <w:proofErr w:type="spellEnd"/>
-      <w:r>
-        <w:t>(</w:t>
-      </w:r>
-      <w:proofErr w:type="gramEnd"/>
-      <w:r>
-        <w:t>) encapsula todas as operações para garantir que a conexão seja aberta e fechada corretamente.</w:t>
-      </w:r>
-    </w:p>
-    <w:p>
-      <w:pPr>
-        <w:pStyle w:val="Corpodetexto"/>
-        <w:ind w:firstLine="720"/>
-      </w:pPr>
-    </w:p>
-    <w:p>
-      <w:pPr>
-        <w:pStyle w:val="Corpodetexto"/>
-        <w:ind w:firstLine="720"/>
-      </w:pPr>
-      <w:proofErr w:type="spellStart"/>
+        <w:t>Create</w:t>
+      </w:r>
+      <w:proofErr w:type="spellEnd"/>
       <w:r>
         <w:rPr>
           <w:b/>
           <w:bCs/>
         </w:rPr>
-        <w:t>Create</w:t>
-      </w:r>
-      <w:proofErr w:type="spellEnd"/>
+        <w:t xml:space="preserve"> (</w:t>
+      </w:r>
+      <w:proofErr w:type="spellStart"/>
       <w:r>
         <w:rPr>
           <w:b/>
           <w:bCs/>
         </w:rPr>
-        <w:t xml:space="preserve"> (</w:t>
-      </w:r>
-      <w:proofErr w:type="spellStart"/>
+        <w:t>insertOne</w:t>
+      </w:r>
+      <w:proofErr w:type="spellEnd"/>
       <w:r>
         <w:rPr>
           <w:b/>
           <w:bCs/>
         </w:rPr>
+        <w:t>):</w:t>
+      </w:r>
+      <w:r>
+        <w:t xml:space="preserve"> A função </w:t>
+      </w:r>
+      <w:proofErr w:type="spellStart"/>
+      <w:proofErr w:type="gramStart"/>
+      <w:r>
         <w:t>insertOne</w:t>
       </w:r>
       <w:proofErr w:type="spellEnd"/>
+      <w:r>
+        <w:t>(</w:t>
+      </w:r>
+      <w:proofErr w:type="gramEnd"/>
+      <w:r>
+        <w:t>) é usada para adicionar um único documento (o novo livro) à coleção livros.</w:t>
+      </w:r>
+    </w:p>
+    <w:p>
+      <w:pPr>
+        <w:pStyle w:val="Corpodetexto"/>
+        <w:ind w:firstLine="720"/>
+      </w:pPr>
+    </w:p>
+    <w:p>
+      <w:pPr>
+        <w:pStyle w:val="Corpodetexto"/>
+        <w:ind w:firstLine="720"/>
+      </w:pPr>
+      <w:proofErr w:type="spellStart"/>
       <w:r>
         <w:rPr>
           <w:b/>
           <w:bCs/>
         </w:rPr>
-        <w:t>):</w:t>
-      </w:r>
-      <w:r>
-        <w:t xml:space="preserve"> A função </w:t>
-      </w:r>
-      <w:proofErr w:type="spellStart"/>
-      <w:proofErr w:type="gramStart"/>
-      <w:r>
-        <w:t>insertOne</w:t>
-      </w:r>
-      <w:proofErr w:type="spellEnd"/>
-      <w:r>
-        <w:t>(</w:t>
-      </w:r>
-      <w:proofErr w:type="gramEnd"/>
-      <w:r>
-        <w:t>) é usada para adicionar um único documento (o novo livro) à coleção livros.</w:t>
-      </w:r>
-    </w:p>
-    <w:p>
-      <w:pPr>
-        <w:pStyle w:val="Corpodetexto"/>
-        <w:ind w:firstLine="720"/>
-      </w:pPr>
-    </w:p>
-    <w:p>
-      <w:pPr>
-        <w:pStyle w:val="Corpodetexto"/>
-        <w:ind w:firstLine="720"/>
-      </w:pPr>
-      <w:proofErr w:type="spellStart"/>
+        <w:t>Read</w:t>
+      </w:r>
+      <w:proofErr w:type="spellEnd"/>
       <w:r>
         <w:rPr>
           <w:b/>
           <w:bCs/>
         </w:rPr>
-        <w:t>Read</w:t>
-      </w:r>
-      <w:proofErr w:type="spellEnd"/>
+        <w:t xml:space="preserve"> (</w:t>
+      </w:r>
+      <w:proofErr w:type="spellStart"/>
       <w:r>
         <w:rPr>
           <w:b/>
           <w:bCs/>
         </w:rPr>
-        <w:t xml:space="preserve"> (</w:t>
-      </w:r>
-      <w:proofErr w:type="spellStart"/>
+        <w:t>find</w:t>
+      </w:r>
+      <w:proofErr w:type="spellEnd"/>
       <w:r>
         <w:rPr>
           <w:b/>
           <w:bCs/>
         </w:rPr>
+        <w:t>):</w:t>
+      </w:r>
+      <w:r>
+        <w:t xml:space="preserve"> A função </w:t>
+      </w:r>
+      <w:proofErr w:type="spellStart"/>
+      <w:proofErr w:type="gramStart"/>
+      <w:r>
         <w:t>find</w:t>
       </w:r>
       <w:proofErr w:type="spellEnd"/>
+      <w:r>
+        <w:t>(</w:t>
+      </w:r>
+      <w:proofErr w:type="gramEnd"/>
+      <w:r>
+        <w:t xml:space="preserve">) é utilizada para buscar todos os documentos que correspondem ao critério de busca (autor: "Patrick </w:t>
+      </w:r>
+      <w:proofErr w:type="spellStart"/>
+      <w:r>
+        <w:t>Rothfuss</w:t>
+      </w:r>
+      <w:proofErr w:type="spellEnd"/>
+      <w:r>
+        <w:t>").</w:t>
+      </w:r>
+    </w:p>
+    <w:p>
+      <w:pPr>
+        <w:pStyle w:val="Corpodetexto"/>
+        <w:ind w:firstLine="720"/>
+      </w:pPr>
+    </w:p>
+    <w:p>
+      <w:pPr>
+        <w:pStyle w:val="Corpodetexto"/>
+        <w:ind w:firstLine="720"/>
+      </w:pPr>
       <w:r>
         <w:rPr>
           <w:b/>
           <w:bCs/>
         </w:rPr>
-        <w:t>):</w:t>
-      </w:r>
-      <w:r>
-        <w:t xml:space="preserve"> A função </w:t>
-      </w:r>
-      <w:proofErr w:type="spellStart"/>
-      <w:proofErr w:type="gramStart"/>
-      <w:r>
-        <w:t>find</w:t>
-      </w:r>
-      <w:proofErr w:type="spellEnd"/>
-      <w:r>
-        <w:t>(</w:t>
-      </w:r>
-      <w:proofErr w:type="gramEnd"/>
-      <w:r>
-        <w:t xml:space="preserve">) é utilizada para buscar todos os documentos que correspondem ao critério de busca (autor: "Patrick </w:t>
-      </w:r>
-      <w:proofErr w:type="spellStart"/>
-      <w:r>
-        <w:t>Rothfuss</w:t>
-      </w:r>
-      <w:proofErr w:type="spellEnd"/>
-      <w:r>
-        <w:t>").</w:t>
-      </w:r>
-    </w:p>
-    <w:p>
-      <w:pPr>
-        <w:pStyle w:val="Corpodetexto"/>
-        <w:ind w:firstLine="720"/>
-      </w:pPr>
-    </w:p>
-    <w:p>
-      <w:pPr>
-        <w:pStyle w:val="Corpodetexto"/>
-        <w:ind w:firstLine="720"/>
-      </w:pPr>
+        <w:t>Update (</w:t>
+      </w:r>
+      <w:proofErr w:type="spellStart"/>
       <w:r>
         <w:rPr>
           <w:b/>
           <w:bCs/>
         </w:rPr>
-        <w:t>Update (</w:t>
-      </w:r>
-      <w:proofErr w:type="spellStart"/>
+        <w:t>updateOne</w:t>
+      </w:r>
+      <w:proofErr w:type="spellEnd"/>
       <w:r>
         <w:rPr>
           <w:b/>
           <w:bCs/>
         </w:rPr>
+        <w:t>):</w:t>
+      </w:r>
+      <w:r>
+        <w:t xml:space="preserve"> A função </w:t>
+      </w:r>
+      <w:proofErr w:type="spellStart"/>
+      <w:proofErr w:type="gramStart"/>
+      <w:r>
         <w:t>updateOne</w:t>
       </w:r>
       <w:proofErr w:type="spellEnd"/>
+      <w:r>
+        <w:t>(</w:t>
+      </w:r>
+      <w:proofErr w:type="gramEnd"/>
+      <w:r>
+        <w:t>) localiza o livro com o título "O Nome do Vento" e usa o operador de atualização $</w:t>
+      </w:r>
+      <w:proofErr w:type="spellStart"/>
+      <w:r>
+        <w:t>inc</w:t>
+      </w:r>
+      <w:proofErr w:type="spellEnd"/>
+      <w:r>
+        <w:t xml:space="preserve"> para incrementar o valor do campo quantidade em 3. Isso garante que a atualização seja feita de forma atômica e segura.</w:t>
+      </w:r>
+    </w:p>
+    <w:p>
+      <w:pPr>
+        <w:pStyle w:val="Corpodetexto"/>
+        <w:ind w:firstLine="720"/>
+      </w:pPr>
+    </w:p>
+    <w:p>
+      <w:pPr>
+        <w:pStyle w:val="Corpodetexto"/>
+        <w:ind w:firstLine="720"/>
+      </w:pPr>
       <w:r>
         <w:rPr>
           <w:b/>
           <w:bCs/>
         </w:rPr>
-        <w:t>):</w:t>
-      </w:r>
-      <w:r>
-        <w:t xml:space="preserve"> A função </w:t>
-      </w:r>
-      <w:proofErr w:type="spellStart"/>
-      <w:proofErr w:type="gramStart"/>
-      <w:r>
-        <w:t>updateOne</w:t>
-      </w:r>
-      <w:proofErr w:type="spellEnd"/>
-      <w:r>
-        <w:t>(</w:t>
-      </w:r>
-      <w:proofErr w:type="gramEnd"/>
-      <w:r>
-        <w:t>) localiza o livro com o título "O Nome do Vento" e usa o operador de atualização $</w:t>
-      </w:r>
-      <w:proofErr w:type="spellStart"/>
-      <w:r>
-        <w:t>inc</w:t>
-      </w:r>
-      <w:proofErr w:type="spellEnd"/>
-      <w:r>
-        <w:t xml:space="preserve"> para incrementar o valor do campo quantidade em 3. Isso garante que a atualização seja feita de forma atômica e segura.</w:t>
-      </w:r>
-    </w:p>
-    <w:p>
-      <w:pPr>
-        <w:pStyle w:val="Corpodetexto"/>
-        <w:ind w:firstLine="720"/>
-      </w:pPr>
-    </w:p>
-    <w:p>
-      <w:pPr>
-        <w:pStyle w:val="Corpodetexto"/>
-        <w:ind w:firstLine="720"/>
-      </w:pPr>
+        <w:t>Delete (</w:t>
+      </w:r>
+      <w:proofErr w:type="spellStart"/>
       <w:r>
         <w:rPr>
           <w:b/>
           <w:bCs/>
         </w:rPr>
-        <w:t>Delete (</w:t>
-      </w:r>
-      <w:proofErr w:type="spellStart"/>
+        <w:t>deleteMany</w:t>
+      </w:r>
+      <w:proofErr w:type="spellEnd"/>
       <w:r>
         <w:rPr>
           <w:b/>
           <w:bCs/>
         </w:rPr>
-        <w:t>deleteMany</w:t>
-      </w:r>
-      <w:proofErr w:type="spellEnd"/>
-      <w:r>
-        <w:rPr>
-          <w:b/>
-          <w:bCs/>
-        </w:rPr>
         <w:t>):</w:t>
       </w:r>
       <w:r>
@@ -5295,6 +5241,9 @@
         <w:ind w:firstLine="720"/>
       </w:pPr>
       <w:r>
+        <w:rPr>
+          <w:noProof/>
+        </w:rPr>
         <w:drawing>
           <wp:inline distT="0" distB="0" distL="0" distR="0" wp14:anchorId="001AA24A" wp14:editId="49643AF5">
             <wp:extent cx="5760085" cy="3888740"/>
@@ -5344,13 +5293,7 @@
           <w:shd w:val="clear" w:color="auto" w:fill="FFFFFF"/>
         </w:rPr>
         <w:lastRenderedPageBreak/>
-        <w:t>R</w:t>
-      </w:r>
-      <w:r>
-        <w:rPr>
-          <w:shd w:val="clear" w:color="auto" w:fill="FFFFFF"/>
-        </w:rPr>
-        <w:t>ESULTADOS</w:t>
+        <w:t>RESULTADOS</w:t>
       </w:r>
       <w:bookmarkEnd w:id="5"/>
       <w:r>
@@ -7556,6 +7499,7 @@
   <w:style w:type="character" w:default="1" w:styleId="Fontepargpadro">
     <w:name w:val="Default Paragraph Font"/>
     <w:uiPriority w:val="1"/>
+    <w:semiHidden/>
     <w:unhideWhenUsed/>
   </w:style>
   <w:style w:type="table" w:default="1" w:styleId="Tabelanormal">

</xml_diff>